<commit_message>
first successful full optimization of a 5 C high nanotube (unaltered) and deleting irrelevant geometry optimization files from unsuccessful attempts
</commit_message>
<xml_diff>
--- a/CNT_SW notes.docx
+++ b/CNT_SW notes.docx
@@ -230,6 +230,7 @@
         </w:rPr>
         <w:t>ϕ</w:t>
       </w:r>
+      <w:proofErr w:type="gramStart"/>
       <w:r>
         <w:rPr>
           <w:rStyle w:val="mjxassistivemathml"/>
@@ -247,7 +248,17 @@
           <w:color w:val="2E2E2E"/>
           <w:bdr w:val="none" w:sz="0" w:space="0" w:color="auto" w:frame="1"/>
         </w:rPr>
-        <w:t>)−E(</w:t>
+        <w:t>)−</w:t>
+      </w:r>
+      <w:proofErr w:type="gramEnd"/>
+      <w:r>
+        <w:rPr>
+          <w:rStyle w:val="mjxassistivemathml"/>
+          <w:rFonts w:ascii="Georgia" w:hAnsi="Georgia"/>
+          <w:color w:val="2E2E2E"/>
+          <w:bdr w:val="none" w:sz="0" w:space="0" w:color="auto" w:frame="1"/>
+        </w:rPr>
+        <w:t>E(</w:t>
       </w:r>
       <w:r>
         <w:rPr>
@@ -726,44 +737,21 @@
     </w:p>
     <w:p>
       <w:r>
-        <w:t>The A0–B0 bond length is 1.29 A and the A ˚ 0–B0 1 and A0 1 –B0 bonds are shortened to 1.36 A, from 1.42 ˚ A in pristine graphene.</w:t>
-      </w:r>
-    </w:p>
-    <w:p>
-      <w:r>
-        <w:t>Discussion of transition state in USWT:</w:t>
-      </w:r>
-    </w:p>
-    <w:p>
-      <w:r>
-        <w:t>In the UTSC, while the C atoms at the A0 and B0 1 sites remain in the graphene plane, that on the B0 site shifts ‘down’ by −0.95 A, being accompanied by the A ˚ 0 1 and B1 atoms, which shift off-plane by −0.52 A and ˚ −0.15 A, respectively. ˚ The larger upwards shift are experienced by the A1 site (0.47 A) and one of its neighbors (0.40 ˚ A) in the perimeter ˚ of the SW defect.</w:t>
-      </w:r>
-    </w:p>
-    <w:p>
-      <w:r>
         <w:rPr>
           <w:noProof/>
         </w:rPr>
         <w:drawing>
-          <wp:anchor distT="0" distB="0" distL="114300" distR="114300" simplePos="0" relativeHeight="251661312" behindDoc="1" locked="0" layoutInCell="1" allowOverlap="1" wp14:anchorId="7505DF47" wp14:editId="5D1A0649">
+          <wp:anchor distT="0" distB="0" distL="114300" distR="114300" simplePos="0" relativeHeight="251661312" behindDoc="1" locked="0" layoutInCell="1" allowOverlap="1" wp14:anchorId="7505DF47" wp14:editId="21C2B734">
             <wp:simplePos x="0" y="0"/>
             <wp:positionH relativeFrom="column">
-              <wp:posOffset>1943100</wp:posOffset>
+              <wp:posOffset>-604203</wp:posOffset>
             </wp:positionH>
             <wp:positionV relativeFrom="page">
-              <wp:posOffset>5156200</wp:posOffset>
+              <wp:posOffset>3396615</wp:posOffset>
             </wp:positionV>
             <wp:extent cx="2385060" cy="4259580"/>
             <wp:effectExtent l="0" t="0" r="0" b="7620"/>
-            <wp:wrapTight wrapText="bothSides">
-              <wp:wrapPolygon edited="0">
-                <wp:start x="0" y="0"/>
-                <wp:lineTo x="0" y="21542"/>
-                <wp:lineTo x="21393" y="21542"/>
-                <wp:lineTo x="21393" y="0"/>
-                <wp:lineTo x="0" y="0"/>
-              </wp:wrapPolygon>
-            </wp:wrapTight>
+            <wp:wrapSquare wrapText="bothSides"/>
             <wp:docPr id="5" name="Picture 5"/>
             <wp:cNvGraphicFramePr>
               <a:graphicFrameLocks xmlns:a="http://schemas.openxmlformats.org/drawingml/2006/main" noChangeAspect="1"/>
@@ -802,7 +790,139 @@
           </wp:anchor>
         </w:drawing>
       </w:r>
-    </w:p>
+      <w:r>
+        <w:t>The A0–B0 bond length is 1.29 A and the A ˚ 0–B0 1 and A0 1 –B0 bonds are shortened to 1.36 A, from 1.42 ˚ A in pristine graphene.</w:t>
+      </w:r>
+    </w:p>
+    <w:p>
+      <w:r>
+        <w:drawing>
+          <wp:anchor distT="0" distB="0" distL="114300" distR="114300" simplePos="0" relativeHeight="251662336" behindDoc="0" locked="0" layoutInCell="1" allowOverlap="1" wp14:anchorId="4C06C7E3" wp14:editId="0C7A38B1">
+            <wp:simplePos x="0" y="0"/>
+            <wp:positionH relativeFrom="column">
+              <wp:posOffset>4910138</wp:posOffset>
+            </wp:positionH>
+            <wp:positionV relativeFrom="paragraph">
+              <wp:posOffset>25400</wp:posOffset>
+            </wp:positionV>
+            <wp:extent cx="1245978" cy="1653683"/>
+            <wp:effectExtent l="0" t="0" r="0" b="3810"/>
+            <wp:wrapThrough wrapText="bothSides">
+              <wp:wrapPolygon edited="0">
+                <wp:start x="0" y="0"/>
+                <wp:lineTo x="0" y="21401"/>
+                <wp:lineTo x="21138" y="21401"/>
+                <wp:lineTo x="21138" y="0"/>
+                <wp:lineTo x="0" y="0"/>
+              </wp:wrapPolygon>
+            </wp:wrapThrough>
+            <wp:docPr id="6" name="Picture 6"/>
+            <wp:cNvGraphicFramePr>
+              <a:graphicFrameLocks xmlns:a="http://schemas.openxmlformats.org/drawingml/2006/main" noChangeAspect="1"/>
+            </wp:cNvGraphicFramePr>
+            <a:graphic xmlns:a="http://schemas.openxmlformats.org/drawingml/2006/main">
+              <a:graphicData uri="http://schemas.openxmlformats.org/drawingml/2006/picture">
+                <pic:pic xmlns:pic="http://schemas.openxmlformats.org/drawingml/2006/picture">
+                  <pic:nvPicPr>
+                    <pic:cNvPr id="1" name=""/>
+                    <pic:cNvPicPr/>
+                  </pic:nvPicPr>
+                  <pic:blipFill>
+                    <a:blip r:embed="rId12" cstate="print">
+                      <a:extLst>
+                        <a:ext uri="{28A0092B-C50C-407E-A947-70E740481C1C}">
+                          <a14:useLocalDpi xmlns:a14="http://schemas.microsoft.com/office/drawing/2010/main" val="0"/>
+                        </a:ext>
+                      </a:extLst>
+                    </a:blip>
+                    <a:stretch>
+                      <a:fillRect/>
+                    </a:stretch>
+                  </pic:blipFill>
+                  <pic:spPr>
+                    <a:xfrm>
+                      <a:off x="0" y="0"/>
+                      <a:ext cx="1245978" cy="1653683"/>
+                    </a:xfrm>
+                    <a:prstGeom prst="rect">
+                      <a:avLst/>
+                    </a:prstGeom>
+                  </pic:spPr>
+                </pic:pic>
+              </a:graphicData>
+            </a:graphic>
+          </wp:anchor>
+        </w:drawing>
+      </w:r>
+      <w:r>
+        <w:t>Discussion of transition state in USWT:</w:t>
+      </w:r>
+    </w:p>
+    <w:p>
+      <w:r>
+        <w:t>In the UTSC, while the C atoms at the A</w:t>
+      </w:r>
+      <w:r>
+        <w:rPr>
+          <w:vertAlign w:val="subscript"/>
+        </w:rPr>
+        <w:t>0</w:t>
+      </w:r>
+      <w:r>
+        <w:t xml:space="preserve"> and B</w:t>
+      </w:r>
+      <w:r>
+        <w:t>’</w:t>
+      </w:r>
+      <w:r>
+        <w:rPr>
+          <w:vertAlign w:val="subscript"/>
+        </w:rPr>
+        <w:t>1</w:t>
+      </w:r>
+      <w:r>
+        <w:t xml:space="preserve"> sites remain in the graphene plane, that on the B</w:t>
+      </w:r>
+      <w:r>
+        <w:rPr>
+          <w:vertAlign w:val="subscript"/>
+        </w:rPr>
+        <w:t>0</w:t>
+      </w:r>
+      <w:r>
+        <w:t xml:space="preserve"> site shifts ‘down’ by −0.95 A, being accompanied by the A</w:t>
+      </w:r>
+      <w:r>
+        <w:t>’</w:t>
+      </w:r>
+      <w:r>
+        <w:rPr>
+          <w:vertAlign w:val="subscript"/>
+        </w:rPr>
+        <w:t>1</w:t>
+      </w:r>
+      <w:r>
+        <w:t xml:space="preserve"> and B</w:t>
+      </w:r>
+      <w:r>
+        <w:rPr>
+          <w:vertAlign w:val="subscript"/>
+        </w:rPr>
+        <w:t>1</w:t>
+      </w:r>
+      <w:r>
+        <w:t xml:space="preserve"> atoms, which shift off-plane by −0.52 A and ˚ −0.15 A, respectively. ˚ The larger upwards shift </w:t>
+      </w:r>
+      <w:proofErr w:type="gramStart"/>
+      <w:r>
+        <w:t>are</w:t>
+      </w:r>
+      <w:proofErr w:type="gramEnd"/>
+      <w:r>
+        <w:t xml:space="preserve"> experienced by the A1 site (0.47 A) and one of its neighbors (0.40 ˚ A) in the perimeter ˚ of the SW defect.</w:t>
+      </w:r>
+    </w:p>
+    <w:p/>
     <w:p/>
     <w:p>
       <w:r>
@@ -884,7 +1004,7 @@
                     <pic:cNvPicPr/>
                   </pic:nvPicPr>
                   <pic:blipFill>
-                    <a:blip r:embed="rId12" cstate="print">
+                    <a:blip r:embed="rId13" cstate="print">
                       <a:extLst>
                         <a:ext uri="{28A0092B-C50C-407E-A947-70E740481C1C}">
                           <a14:useLocalDpi xmlns:a14="http://schemas.microsoft.com/office/drawing/2010/main" val="0"/>
@@ -910,7 +1030,7 @@
           </wp:anchor>
         </w:drawing>
       </w:r>
-      <w:hyperlink r:id="rId13" w:history="1">
+      <w:hyperlink r:id="rId14" w:history="1">
         <w:r>
           <w:rPr>
             <w:rStyle w:val="Hyperlink"/>
@@ -1051,7 +1171,7 @@
       <w:r>
         <w:t xml:space="preserve"> </w:t>
       </w:r>
-      <w:hyperlink r:id="rId14" w:history="1">
+      <w:hyperlink r:id="rId15" w:history="1">
         <w:r>
           <w:rPr>
             <w:rStyle w:val="Hyperlink"/>
@@ -1069,7 +1189,7 @@
       <w:pPr>
         <w:ind w:firstLine="720"/>
       </w:pPr>
-      <w:hyperlink r:id="rId15" w:history="1">
+      <w:hyperlink r:id="rId16" w:history="1">
         <w:r>
           <w:rPr>
             <w:rStyle w:val="Hyperlink"/>
@@ -1721,6 +1841,18 @@
     <w:uiPriority w:val="99"/>
     <w:rsid w:val="000D272B"/>
   </w:style>
+  <w:style w:type="character" w:styleId="FollowedHyperlink">
+    <w:name w:val="FollowedHyperlink"/>
+    <w:basedOn w:val="DefaultParagraphFont"/>
+    <w:uiPriority w:val="99"/>
+    <w:semiHidden/>
+    <w:unhideWhenUsed/>
+    <w:rsid w:val="005D3742"/>
+    <w:rPr>
+      <w:color w:val="954F72" w:themeColor="followedHyperlink"/>
+      <w:u w:val="single"/>
+    </w:rPr>
+  </w:style>
 </w:styles>
 </file>
 

</xml_diff>

<commit_message>
updating notes, adding hydrogens
</commit_message>
<xml_diff>
--- a/CNT_SW notes.docx
+++ b/CNT_SW notes.docx
@@ -134,7 +134,6 @@
         </w:rPr>
         <w:t> </w:t>
       </w:r>
-      <w:proofErr w:type="spellStart"/>
       <w:r>
         <w:rPr>
           <w:rStyle w:val="mjxassistivemathml"/>
@@ -151,17 +150,7 @@
           <w:color w:val="2E2E2E"/>
           <w:bdr w:val="none" w:sz="0" w:space="0" w:color="auto" w:frame="1"/>
         </w:rPr>
-        <w:t>m</w:t>
-      </w:r>
-      <w:proofErr w:type="spellEnd"/>
-      <w:r>
-        <w:rPr>
-          <w:rStyle w:val="mjxassistivemathml"/>
-          <w:rFonts w:ascii="Georgia" w:hAnsi="Georgia"/>
-          <w:color w:val="2E2E2E"/>
-          <w:bdr w:val="none" w:sz="0" w:space="0" w:color="auto" w:frame="1"/>
-        </w:rPr>
-        <w:t>=52.5°</w:t>
+        <w:t>m=52.5°</w:t>
       </w:r>
       <w:r>
         <w:rPr>
@@ -182,7 +171,6 @@
           <w:bdr w:val="none" w:sz="0" w:space="0" w:color="auto" w:frame="1"/>
         </w:rPr>
       </w:pPr>
-      <w:proofErr w:type="spellStart"/>
       <w:r>
         <w:rPr>
           <w:rStyle w:val="mjxassistivemathml"/>
@@ -190,17 +178,7 @@
           <w:color w:val="2E2E2E"/>
           <w:bdr w:val="none" w:sz="0" w:space="0" w:color="auto" w:frame="1"/>
         </w:rPr>
-        <w:t>Uf</w:t>
-      </w:r>
-      <w:proofErr w:type="spellEnd"/>
-      <w:r>
-        <w:rPr>
-          <w:rStyle w:val="mjxassistivemathml"/>
-          <w:rFonts w:ascii="Georgia" w:hAnsi="Georgia"/>
-          <w:color w:val="2E2E2E"/>
-          <w:bdr w:val="none" w:sz="0" w:space="0" w:color="auto" w:frame="1"/>
-        </w:rPr>
-        <w:t>=E(</w:t>
+        <w:t>Uf=E(</w:t>
       </w:r>
       <w:r>
         <w:rPr>
@@ -220,7 +198,6 @@
         </w:rPr>
         <w:t>=</w:t>
       </w:r>
-      <w:proofErr w:type="spellStart"/>
       <w:r>
         <w:rPr>
           <w:rStyle w:val="mjxassistivemathml"/>
@@ -230,7 +207,6 @@
         </w:rPr>
         <w:t>ϕ</w:t>
       </w:r>
-      <w:proofErr w:type="gramStart"/>
       <w:r>
         <w:rPr>
           <w:rStyle w:val="mjxassistivemathml"/>
@@ -238,27 +214,7 @@
           <w:color w:val="2E2E2E"/>
           <w:bdr w:val="none" w:sz="0" w:space="0" w:color="auto" w:frame="1"/>
         </w:rPr>
-        <w:t>m</w:t>
-      </w:r>
-      <w:proofErr w:type="spellEnd"/>
-      <w:r>
-        <w:rPr>
-          <w:rStyle w:val="mjxassistivemathml"/>
-          <w:rFonts w:ascii="Georgia" w:hAnsi="Georgia"/>
-          <w:color w:val="2E2E2E"/>
-          <w:bdr w:val="none" w:sz="0" w:space="0" w:color="auto" w:frame="1"/>
-        </w:rPr>
-        <w:t>)−</w:t>
-      </w:r>
-      <w:proofErr w:type="gramEnd"/>
-      <w:r>
-        <w:rPr>
-          <w:rStyle w:val="mjxassistivemathml"/>
-          <w:rFonts w:ascii="Georgia" w:hAnsi="Georgia"/>
-          <w:color w:val="2E2E2E"/>
-          <w:bdr w:val="none" w:sz="0" w:space="0" w:color="auto" w:frame="1"/>
-        </w:rPr>
-        <w:t>E(</w:t>
+        <w:t>m)−E(</w:t>
       </w:r>
       <w:r>
         <w:rPr>
@@ -405,23 +361,7 @@
           <w:rFonts w:ascii="Georgia" w:hAnsi="Georgia"/>
           <w:color w:val="323232"/>
         </w:rPr>
-        <w:t xml:space="preserve"> of C–C bond rotation. Solid curve relates to in-plane bond rotation resulting in a flat SW defect (the rotated atoms do not displace in the vertical direction). Dashed curve corresponds to the non-planar SW transformation bringing about the formation of a buckled </w:t>
-      </w:r>
-      <w:proofErr w:type="spellStart"/>
-      <w:r>
-        <w:rPr>
-          <w:rFonts w:ascii="Georgia" w:hAnsi="Georgia"/>
-          <w:color w:val="323232"/>
-        </w:rPr>
-        <w:t>sinelike</w:t>
-      </w:r>
-      <w:proofErr w:type="spellEnd"/>
-      <w:r>
-        <w:rPr>
-          <w:rFonts w:ascii="Georgia" w:hAnsi="Georgia"/>
-          <w:color w:val="323232"/>
-        </w:rPr>
-        <w:t xml:space="preserve"> SW defect (both atoms of the rotated bond move out of plane, and the angle </w:t>
+        <w:t> of C–C bond rotation. Solid curve relates to in-plane bond rotation resulting in a flat SW defect (the rotated atoms do not displace in the vertical direction). Dashed curve corresponds to the non-planar SW transformation bringing about the formation of a buckled sinelike SW defect (both atoms of the rotated bond move out of plane, and the angle </w:t>
       </w:r>
       <w:r>
         <w:rPr>
@@ -459,7 +399,6 @@
         </w:rPr>
         <w:t>For out of plane SWT: energy peaks at </w:t>
       </w:r>
-      <w:proofErr w:type="spellStart"/>
       <w:r>
         <w:rPr>
           <w:rStyle w:val="mjxassistivemathml"/>
@@ -476,17 +415,7 @@
           <w:color w:val="2E2E2E"/>
           <w:bdr w:val="none" w:sz="0" w:space="0" w:color="auto" w:frame="1"/>
         </w:rPr>
-        <w:t>m</w:t>
-      </w:r>
-      <w:proofErr w:type="spellEnd"/>
-      <w:r>
-        <w:rPr>
-          <w:rStyle w:val="mjxassistivemathml"/>
-          <w:rFonts w:ascii="Georgia" w:hAnsi="Georgia"/>
-          <w:color w:val="2E2E2E"/>
-          <w:bdr w:val="none" w:sz="0" w:space="0" w:color="auto" w:frame="1"/>
-        </w:rPr>
-        <w:t>=50.3°</w:t>
+        <w:t>m=50.3°</w:t>
       </w:r>
       <w:r>
         <w:rPr>
@@ -524,9 +453,17 @@
           <w:sz w:val="27"/>
           <w:szCs w:val="27"/>
         </w:rPr>
-        <w:t xml:space="preserve"> to formation and annealing of the </w:t>
-      </w:r>
-      <w:proofErr w:type="spellStart"/>
+        <w:t> to formation and annealing of the sinelike SW defect are, respectively, </w:t>
+      </w:r>
+      <w:r>
+        <w:rPr>
+          <w:rStyle w:val="mjxassistivemathml"/>
+          <w:rFonts w:ascii="Georgia" w:hAnsi="Georgia"/>
+          <w:color w:val="2E2E2E"/>
+          <w:bdr w:val="none" w:sz="0" w:space="0" w:color="auto" w:frame="1"/>
+        </w:rPr>
+        <w:t>Uf=8.03eV</w:t>
+      </w:r>
       <w:r>
         <w:rPr>
           <w:rFonts w:ascii="Georgia" w:hAnsi="Georgia"/>
@@ -534,19 +471,8 @@
           <w:sz w:val="27"/>
           <w:szCs w:val="27"/>
         </w:rPr>
-        <w:t>sinelike</w:t>
-      </w:r>
-      <w:proofErr w:type="spellEnd"/>
-      <w:r>
-        <w:rPr>
-          <w:rFonts w:ascii="Georgia" w:hAnsi="Georgia"/>
-          <w:color w:val="2E2E2E"/>
-          <w:sz w:val="27"/>
-          <w:szCs w:val="27"/>
-        </w:rPr>
-        <w:t xml:space="preserve"> SW defect are, respectively, </w:t>
-      </w:r>
-      <w:proofErr w:type="spellStart"/>
+        <w:t> and </w:t>
+      </w:r>
       <w:r>
         <w:rPr>
           <w:rStyle w:val="mjxassistivemathml"/>
@@ -554,46 +480,7 @@
           <w:color w:val="2E2E2E"/>
           <w:bdr w:val="none" w:sz="0" w:space="0" w:color="auto" w:frame="1"/>
         </w:rPr>
-        <w:t>Uf</w:t>
-      </w:r>
-      <w:proofErr w:type="spellEnd"/>
-      <w:r>
-        <w:rPr>
-          <w:rStyle w:val="mjxassistivemathml"/>
-          <w:rFonts w:ascii="Georgia" w:hAnsi="Georgia"/>
-          <w:color w:val="2E2E2E"/>
-          <w:bdr w:val="none" w:sz="0" w:space="0" w:color="auto" w:frame="1"/>
-        </w:rPr>
-        <w:t>=8.03eV</w:t>
-      </w:r>
-      <w:r>
-        <w:rPr>
-          <w:rFonts w:ascii="Georgia" w:hAnsi="Georgia"/>
-          <w:color w:val="2E2E2E"/>
-          <w:sz w:val="27"/>
-          <w:szCs w:val="27"/>
-        </w:rPr>
-        <w:t> and </w:t>
-      </w:r>
-      <w:proofErr w:type="spellStart"/>
-      <w:r>
-        <w:rPr>
-          <w:rStyle w:val="mjxassistivemathml"/>
-          <w:rFonts w:ascii="Georgia" w:hAnsi="Georgia"/>
-          <w:color w:val="2E2E2E"/>
-          <w:bdr w:val="none" w:sz="0" w:space="0" w:color="auto" w:frame="1"/>
-        </w:rPr>
-        <w:t>Ua</w:t>
-      </w:r>
-      <w:proofErr w:type="spellEnd"/>
-      <w:r>
-        <w:rPr>
-          <w:rStyle w:val="mjxassistivemathml"/>
-          <w:rFonts w:ascii="Georgia" w:hAnsi="Georgia"/>
-          <w:color w:val="2E2E2E"/>
-          <w:bdr w:val="none" w:sz="0" w:space="0" w:color="auto" w:frame="1"/>
-        </w:rPr>
-        <w:t>=3.43eV</w:t>
+        <w:t>Ua=3.43eV</w:t>
       </w:r>
       <w:r>
         <w:rPr>
@@ -789,23 +676,7 @@
         </w:drawing>
       </w:r>
       <w:r>
-        <w:t xml:space="preserve">The exchange–correlation functional was treated by the generalized gradient approximation [35] with the parameterization scheme of </w:t>
-      </w:r>
-      <w:proofErr w:type="spellStart"/>
-      <w:r>
-        <w:t>Perdew</w:t>
-      </w:r>
-      <w:proofErr w:type="spellEnd"/>
-      <w:r>
-        <w:t xml:space="preserve">, Burke, and </w:t>
-      </w:r>
-      <w:proofErr w:type="spellStart"/>
-      <w:r>
-        <w:t>Ernzerhof</w:t>
-      </w:r>
-      <w:proofErr w:type="spellEnd"/>
-      <w:r>
-        <w:t>. A plane-wave-basis set with a cutoff energy of 400 eV was used for computation of the energetics of the SWT transformations, and a 500 eV cutoff was used for computation of the formation energies and chemisorption energies of the stable (or metastable) configurations.</w:t>
+        <w:t>The exchange–correlation functional was treated by the generalized gradient approximation [35] with the parameterization scheme of Perdew, Burke, and Ernzerhof. A plane-wave-basis set with a cutoff energy of 400 eV was used for computation of the energetics of the SWT transformations, and a 500 eV cutoff was used for computation of the formation energies and chemisorption energies of the stable (or metastable) configurations.</w:t>
       </w:r>
     </w:p>
     <w:p>
@@ -952,15 +823,7 @@
         <w:t>1</w:t>
       </w:r>
       <w:r>
-        <w:t xml:space="preserve"> atoms, which shift off-plane by −0.52 A and ˚ −0.15 A, respectively. ˚ The larger upwards shift </w:t>
-      </w:r>
-      <w:proofErr w:type="gramStart"/>
-      <w:r>
-        <w:t>are</w:t>
-      </w:r>
-      <w:proofErr w:type="gramEnd"/>
-      <w:r>
-        <w:t xml:space="preserve"> experienced by the A1 site (0.47 A) and one of its neighbors (0.40 ˚ A) in the perimeter ˚ of the SW defect.</w:t>
+        <w:t xml:space="preserve"> atoms, which shift off-plane by −0.52 A and ˚ −0.15 A, respectively. ˚ The larger upwards shift are experienced by the A1 site (0.47 A) and one of its neighbors (0.40 ˚ A) in the perimeter ˚ of the SW defect.</w:t>
       </w:r>
     </w:p>
     <w:p/>
@@ -1007,15 +870,7 @@
         <w:ind w:firstLine="720"/>
       </w:pPr>
       <w:r>
-        <w:t xml:space="preserve">Method: The DFT calculations reported herein have been performed with the plane-wave code CPMD. 20 </w:t>
-      </w:r>
-      <w:proofErr w:type="spellStart"/>
-      <w:r>
-        <w:t>Troullier</w:t>
-      </w:r>
-      <w:proofErr w:type="spellEnd"/>
-      <w:r>
-        <w:t>-Martins norm-conserving pseudopotentials21 are employed with an energy cutoff of 100 Ry</w:t>
+        <w:t>Method: The DFT calculations reported herein have been performed with the plane-wave code CPMD. 20 Troullier-Martins norm-conserving pseudopotentials21 are employed with an energy cutoff of 100 Ry</w:t>
       </w:r>
     </w:p>
     <w:p>
@@ -1109,23 +964,7 @@
         <w:ind w:firstLine="720"/>
       </w:pPr>
       <w:r>
-        <w:t xml:space="preserve">This </w:t>
-      </w:r>
-      <w:proofErr w:type="spellStart"/>
-      <w:r>
-        <w:t>sinelike</w:t>
-      </w:r>
-      <w:proofErr w:type="spellEnd"/>
-      <w:r>
-        <w:t xml:space="preserve"> structure is a true minimum with no imaginary frequencies, whereas the </w:t>
-      </w:r>
-      <w:proofErr w:type="spellStart"/>
-      <w:r>
-        <w:t>cosinelike</w:t>
-      </w:r>
-      <w:proofErr w:type="spellEnd"/>
-      <w:r>
-        <w:t xml:space="preserve"> structure is a transition state with one imaginary frequency. </w:t>
+        <w:t xml:space="preserve">This sinelike structure is a true minimum with no imaginary frequencies, whereas the cosinelike structure is a transition state with one imaginary frequency. </w:t>
       </w:r>
     </w:p>
     <w:p>
@@ -1247,15 +1086,7 @@
         <w:ind w:firstLine="720"/>
       </w:pPr>
       <w:r>
-        <w:t>The optimized geometry of transition states as obtained from the B3LYP/6-31G* method was taken as the initial geometry for the Car−</w:t>
-      </w:r>
-      <w:proofErr w:type="spellStart"/>
-      <w:r>
-        <w:t>Parrinello</w:t>
-      </w:r>
-      <w:proofErr w:type="spellEnd"/>
-      <w:r>
-        <w:t xml:space="preserve"> molecular dynamics (CPMD) simulations.</w:t>
+        <w:t>The optimized geometry of transition states as obtained from the B3LYP/6-31G* method was taken as the initial geometry for the Car−Parrinello molecular dynamics (CPMD) simulations.</w:t>
       </w:r>
     </w:p>
     <w:p>
@@ -1311,15 +1142,7 @@
         <w:ind w:firstLine="720"/>
       </w:pPr>
       <w:r>
-        <w:t>General-gradient approximation (PBE) and hybrid Hartree−</w:t>
-      </w:r>
-      <w:proofErr w:type="spellStart"/>
-      <w:r>
-        <w:t>Fock</w:t>
-      </w:r>
-      <w:proofErr w:type="spellEnd"/>
-      <w:r>
-        <w:t xml:space="preserve"> density functional theories (B3LYP) in conjunction with basis sets of up to polarized triple-ζ quality have been applied to study the Stone−Wales transformation of buckminsterfullerene (BF)</w:t>
+        <w:t>General-gradient approximation (PBE) and hybrid Hartree−Fock density functional theories (B3LYP) in conjunction with basis sets of up to polarized triple-ζ quality have been applied to study the Stone−Wales transformation of buckminsterfullerene (BF)</w:t>
       </w:r>
     </w:p>
     <w:p>
@@ -1357,9 +1180,77 @@
           <w:sz w:val="28"/>
           <w:szCs w:val="28"/>
         </w:rPr>
-        <w:t xml:space="preserve">Kinetics of Topological Stone−Wales Defect Formation in </w:t>
-      </w:r>
-      <w:proofErr w:type="spellStart"/>
+        <w:t>Kinetics of Topological Stone−Wales Defect Formation in SingleWalled Carbon Nanotubes</w:t>
+      </w:r>
+    </w:p>
+    <w:p>
+      <w:pPr>
+        <w:ind w:firstLine="720"/>
+      </w:pPr>
+      <w:r>
+        <w:t>DFT coupled with climbing-image nudge elastic band method.</w:t>
+      </w:r>
+    </w:p>
+    <w:p>
+      <w:pPr>
+        <w:ind w:firstLine="720"/>
+      </w:pPr>
+      <w:r>
+        <w:t>The DFT calculations are carried out within the projector augmented wave potential implemented in the Vienna ab initio simulation package.</w:t>
+      </w:r>
+    </w:p>
+    <w:p>
+      <w:pPr>
+        <w:ind w:firstLine="720"/>
+      </w:pPr>
+    </w:p>
+    <w:p>
+      <w:hyperlink r:id="rId17" w:history="1">
+        <w:r>
+          <w:rPr>
+            <w:rStyle w:val="Hyperlink"/>
+          </w:rPr>
+          <w:t>https://pubs.acs.org/doi/10.1021/acs.jpcc.5b11682</w:t>
+        </w:r>
+      </w:hyperlink>
+    </w:p>
+    <w:p>
+      <w:pPr>
+        <w:ind w:firstLine="720"/>
+      </w:pPr>
+    </w:p>
+    <w:p>
+      <w:pPr>
+        <w:ind w:firstLine="720"/>
+      </w:pPr>
+    </w:p>
+    <w:p>
+      <w:pPr>
+        <w:ind w:firstLine="720"/>
+      </w:pPr>
+    </w:p>
+    <w:p>
+      <w:pPr>
+        <w:ind w:firstLine="720"/>
+      </w:pPr>
+    </w:p>
+    <w:p>
+      <w:pPr>
+        <w:ind w:firstLine="720"/>
+      </w:pPr>
+    </w:p>
+    <w:p>
+      <w:pPr>
+        <w:ind w:firstLine="720"/>
+      </w:pPr>
+    </w:p>
+    <w:p>
+      <w:pPr>
+        <w:ind w:firstLine="720"/>
+        <w:rPr>
+          <w:color w:val="505050"/>
+        </w:rPr>
+      </w:pPr>
       <w:r>
         <w:rPr>
           <w:b/>
@@ -1367,198 +1258,740 @@
           <w:sz w:val="28"/>
           <w:szCs w:val="28"/>
         </w:rPr>
-        <w:t>SingleWalled</w:t>
-      </w:r>
-      <w:proofErr w:type="spellEnd"/>
-      <w:r>
+        <w:lastRenderedPageBreak/>
+        <w:t>Adsorption properties of hydrogen on (10,0) single-walled carbon nanotube through density functional theory</w:t>
+      </w:r>
+    </w:p>
+    <w:p>
+      <w:r>
+        <w:tab/>
+      </w:r>
+      <w:hyperlink r:id="rId18" w:history="1">
+        <w:r>
+          <w:rPr>
+            <w:rStyle w:val="Hyperlink"/>
+          </w:rPr>
+          <w:t>https://www.sciencedirect.com/science/article/pii/S0008622304002842</w:t>
+        </w:r>
+      </w:hyperlink>
+    </w:p>
+    <w:p>
+      <w:pPr>
+        <w:ind w:firstLine="720"/>
+      </w:pPr>
+      <w:r>
+        <w:t>The DMol3 package </w:t>
+      </w:r>
+      <w:bookmarkStart w:id="1" w:name="bBIB16"/>
+      <w:r>
+        <w:fldChar w:fldCharType="begin"/>
+      </w:r>
+      <w:r>
+        <w:instrText xml:space="preserve"> HYPERLINK "https://www.sciencedirect.com/science/article/pii/S0008622304002842" \l "BIB16" </w:instrText>
+      </w:r>
+      <w:r>
+        <w:fldChar w:fldCharType="separate"/>
+      </w:r>
+      <w:r>
+        <w:t>[16]</w:t>
+      </w:r>
+      <w:r>
+        <w:fldChar w:fldCharType="end"/>
+      </w:r>
+      <w:bookmarkEnd w:id="1"/>
+      <w:r>
+        <w:t> from </w:t>
+      </w:r>
+      <w:hyperlink r:id="rId19" w:tooltip="Learn more about Molecular Simulation from ScienceDirect's AI-generated Topic Pages" w:history="1">
+        <w:r>
+          <w:t>Molecular Simulation</w:t>
+        </w:r>
+      </w:hyperlink>
+      <w:r>
+        <w:t>, Inc. which was installed in a 16-CPU (Intel Pentium IV 2.4 GHz) cluster computer was used for all the calculations in this DFT study of the hydrogen-CNT system. The exchange-correlation energy in the </w:t>
+      </w:r>
+      <w:hyperlink r:id="rId20" w:tooltip="Learn more about Generalized Gradient Approximation from ScienceDirect's AI-generated Topic Pages" w:history="1">
+        <w:r>
+          <w:t>generalized gradient approximation</w:t>
+        </w:r>
+      </w:hyperlink>
+      <w:r>
+        <w:t> (GGA) was parameterized by Perdew and Wang's scheme </w:t>
+      </w:r>
+      <w:bookmarkStart w:id="2" w:name="bBIB17"/>
+      <w:r>
+        <w:fldChar w:fldCharType="begin"/>
+      </w:r>
+      <w:r>
+        <w:instrText xml:space="preserve"> HYPERLINK "https://www.sciencedirect.com/science/article/pii/S0008622304002842" \l "BIB17" </w:instrText>
+      </w:r>
+      <w:r>
+        <w:fldChar w:fldCharType="separate"/>
+      </w:r>
+      <w:r>
+        <w:t>[17]</w:t>
+      </w:r>
+      <w:r>
+        <w:fldChar w:fldCharType="end"/>
+      </w:r>
+      <w:bookmarkEnd w:id="2"/>
+      <w:r>
+        <w:t>. All the electron Kohn–Sham wave functions were expanded in a local atomic orbital basis. All the orbitals including core electrons were taken into account throughout the calculations. The unrestricted Hartree–Fock (UHF) method with a double-numerical basis set </w:t>
+      </w:r>
+      <w:bookmarkStart w:id="3" w:name="bBIB18"/>
+      <w:r>
+        <w:fldChar w:fldCharType="begin"/>
+      </w:r>
+      <w:r>
+        <w:instrText xml:space="preserve"> HYPERLINK "https://www.sciencedirect.com/science/article/pii/S0008622304002842" \l "BIB18" </w:instrText>
+      </w:r>
+      <w:r>
+        <w:fldChar w:fldCharType="separate"/>
+      </w:r>
+      <w:r>
+        <w:t>[18]</w:t>
+      </w:r>
+      <w:r>
+        <w:fldChar w:fldCharType="end"/>
+      </w:r>
+      <w:bookmarkEnd w:id="3"/>
+      <w:r>
+        <w:t> was also used to describe the polarization functions (DNP), equivalent to split-valence double-zeta plus polarization basis set quality, which is accepted as the standard basis set in quantum chemistry.</w:t>
+      </w:r>
+    </w:p>
+    <w:p>
+      <w:pPr>
+        <w:ind w:firstLine="720"/>
+      </w:pPr>
+      <w:r>
+        <w:t>When the length was smaller than that of C100H20, the physisorption </w:t>
+      </w:r>
+      <w:hyperlink r:id="rId21" w:tooltip="Learn more about Energy Engineering from ScienceDirect's AI-generated Topic Pages" w:history="1">
+        <w:r>
+          <w:t>energy</w:t>
+        </w:r>
+      </w:hyperlink>
+      <w:r>
+        <w:t> was affected by the edge atom of the tube; therefore we chose the C100H20 tube.</w:t>
+      </w:r>
+    </w:p>
+    <w:p>
+      <w:pPr>
+        <w:ind w:firstLine="720"/>
+      </w:pPr>
+    </w:p>
+    <w:p>
+      <w:pPr>
+        <w:ind w:firstLine="720"/>
         <w:rPr>
           <w:b/>
           <w:bCs/>
           <w:sz w:val="28"/>
           <w:szCs w:val="28"/>
         </w:rPr>
-        <w:t xml:space="preserve"> Carbon Nanotubes</w:t>
-      </w:r>
-    </w:p>
-    <w:p>
-      <w:pPr>
-        <w:ind w:firstLine="720"/>
-      </w:pPr>
-      <w:r>
-        <w:t>DFT coupled with climbing-image nudge elastic band method.</w:t>
-      </w:r>
-    </w:p>
-    <w:p>
-      <w:pPr>
-        <w:ind w:firstLine="720"/>
-      </w:pPr>
-      <w:r>
-        <w:t>The DFT calculations are carried out within the projector augmented wave potential implemented in the Vienna ab initio simulation package.</w:t>
-      </w:r>
-    </w:p>
-    <w:p>
-      <w:pPr>
-        <w:ind w:firstLine="720"/>
-      </w:pPr>
-    </w:p>
-    <w:p>
-      <w:hyperlink r:id="rId17" w:history="1">
+      </w:pPr>
+      <w:r>
+        <w:rPr>
+          <w:b/>
+          <w:bCs/>
+          <w:sz w:val="28"/>
+          <w:szCs w:val="28"/>
+        </w:rPr>
+        <w:t>Density Functional Theory (DFT) Study of O2, N2 Adsorptions on H-Capped (5, 0) Single–Walled Carbon Nanotube (CNT)</w:t>
+      </w:r>
+    </w:p>
+    <w:p>
+      <w:pPr>
+        <w:ind w:firstLine="720"/>
+      </w:pPr>
+      <w:hyperlink r:id="rId22" w:history="1">
         <w:r>
           <w:rPr>
             <w:rStyle w:val="Hyperlink"/>
           </w:rPr>
-          <w:t>https://pubs.acs.org/doi/10.1021/acs.jpcc.5b11682</w:t>
-        </w:r>
-      </w:hyperlink>
-    </w:p>
-    <w:p>
-      <w:pPr>
-        <w:ind w:firstLine="720"/>
-      </w:pPr>
-    </w:p>
-    <w:p>
-      <w:pPr>
-        <w:ind w:firstLine="720"/>
-      </w:pPr>
-    </w:p>
-    <w:p>
-      <w:pPr>
-        <w:ind w:firstLine="720"/>
-      </w:pPr>
-    </w:p>
-    <w:p>
-      <w:pPr>
-        <w:ind w:firstLine="720"/>
-      </w:pPr>
-    </w:p>
-    <w:p>
-      <w:pPr>
-        <w:ind w:firstLine="720"/>
-      </w:pPr>
-    </w:p>
-    <w:p>
-      <w:pPr>
-        <w:ind w:firstLine="720"/>
-      </w:pPr>
-    </w:p>
-    <w:p>
-      <w:pPr>
-        <w:ind w:firstLine="720"/>
-      </w:pPr>
-    </w:p>
-    <w:p>
-      <w:pPr>
-        <w:ind w:firstLine="720"/>
-      </w:pPr>
-    </w:p>
-    <w:p>
-      <w:pPr>
-        <w:ind w:firstLine="720"/>
-      </w:pPr>
-    </w:p>
-    <w:p>
-      <w:pPr>
-        <w:ind w:firstLine="720"/>
-      </w:pPr>
-    </w:p>
-    <w:p>
-      <w:pPr>
-        <w:ind w:firstLine="720"/>
-      </w:pPr>
-    </w:p>
-    <w:p>
-      <w:pPr>
-        <w:ind w:firstLine="720"/>
-      </w:pPr>
-    </w:p>
-    <w:p>
-      <w:pPr>
-        <w:ind w:firstLine="720"/>
-      </w:pPr>
-    </w:p>
-    <w:p>
-      <w:pPr>
-        <w:ind w:firstLine="720"/>
-      </w:pPr>
-    </w:p>
-    <w:p>
-      <w:pPr>
-        <w:ind w:firstLine="720"/>
-      </w:pPr>
-    </w:p>
-    <w:p>
-      <w:pPr>
-        <w:ind w:firstLine="720"/>
-      </w:pPr>
-    </w:p>
-    <w:p>
-      <w:pPr>
-        <w:ind w:firstLine="720"/>
-      </w:pPr>
-    </w:p>
-    <w:p>
-      <w:pPr>
-        <w:ind w:firstLine="720"/>
-      </w:pPr>
-    </w:p>
-    <w:p>
-      <w:pPr>
-        <w:ind w:firstLine="720"/>
-      </w:pPr>
-    </w:p>
-    <w:p>
-      <w:pPr>
-        <w:ind w:firstLine="720"/>
-      </w:pPr>
-    </w:p>
-    <w:p>
-      <w:pPr>
-        <w:ind w:firstLine="720"/>
-      </w:pPr>
-    </w:p>
-    <w:p>
-      <w:pPr>
-        <w:ind w:firstLine="720"/>
-      </w:pPr>
-    </w:p>
-    <w:p>
-      <w:pPr>
-        <w:ind w:firstLine="720"/>
-      </w:pPr>
-    </w:p>
-    <w:p>
-      <w:pPr>
-        <w:ind w:firstLine="720"/>
-      </w:pPr>
-    </w:p>
-    <w:p>
-      <w:pPr>
-        <w:ind w:firstLine="720"/>
-      </w:pPr>
-    </w:p>
-    <w:p>
-      <w:pPr>
-        <w:ind w:firstLine="720"/>
-      </w:pPr>
-    </w:p>
-    <w:p>
-      <w:pPr>
-        <w:ind w:firstLine="720"/>
-      </w:pPr>
-    </w:p>
-    <w:p>
-      <w:pPr>
-        <w:ind w:firstLine="720"/>
-      </w:pPr>
-    </w:p>
-    <w:p>
-      <w:pPr>
-        <w:ind w:firstLine="720"/>
-        <w:rPr>
-          <w:rFonts w:ascii="Georgia" w:hAnsi="Georgia"/>
-          <w:sz w:val="27"/>
-          <w:szCs w:val="27"/>
-        </w:rPr>
+          <w:t>https://w</w:t>
+        </w:r>
+        <w:r>
+          <w:rPr>
+            <w:rStyle w:val="Hyperlink"/>
+          </w:rPr>
+          <w:t>ww.hindawi.com/journals/jchem/2012/819490/</w:t>
+        </w:r>
+      </w:hyperlink>
+    </w:p>
+    <w:p>
+      <w:pPr>
+        <w:ind w:firstLine="720"/>
+      </w:pPr>
+      <w:r>
+        <w:t>Geometry optimizations were performed using 6-311G* basis set with B3LYP functional</w:t>
+      </w:r>
+    </w:p>
+    <w:p>
+      <w:pPr>
+        <w:ind w:firstLine="720"/>
+      </w:pPr>
+    </w:p>
+    <w:p>
+      <w:pPr>
+        <w:ind w:firstLine="720"/>
+        <w:rPr>
+          <w:b/>
+          <w:bCs/>
+          <w:sz w:val="28"/>
+          <w:szCs w:val="28"/>
+        </w:rPr>
+      </w:pPr>
+      <w:r>
+        <w:rPr>
+          <w:b/>
+          <w:bCs/>
+          <w:sz w:val="28"/>
+          <w:szCs w:val="28"/>
+        </w:rPr>
+        <w:t>Adsorption performance of Rh decorated SWCNT upon SF6 decomposed components based on DFT method</w:t>
+      </w:r>
+    </w:p>
+    <w:p>
+      <w:pPr>
+        <w:ind w:firstLine="720"/>
+      </w:pPr>
+      <w:hyperlink r:id="rId23" w:history="1">
+        <w:r>
+          <w:rPr>
+            <w:rStyle w:val="Hyperlink"/>
+          </w:rPr>
+          <w:t>https://www.sciencedirect.com/science/article/pii/S0169433217314502</w:t>
+        </w:r>
+      </w:hyperlink>
+    </w:p>
+    <w:p>
+      <w:pPr>
+        <w:ind w:firstLine="720"/>
+      </w:pPr>
+      <w:r>
+        <w:t>The double numerical plus polarization (DNP) basis sets were applied in the </w:t>
+      </w:r>
+      <w:hyperlink r:id="rId24" w:tooltip="Learn more about Density Functional Theory from ScienceDirect's AI-generated Topic Pages" w:history="1">
+        <w:r>
+          <w:t>density functional theory</w:t>
+        </w:r>
+      </w:hyperlink>
+      <w:r>
+        <w:t> (DFT) calculations based on the Dmol3 package </w:t>
+      </w:r>
+      <w:bookmarkStart w:id="4" w:name="bbib0060"/>
+      <w:r>
+        <w:fldChar w:fldCharType="begin"/>
+      </w:r>
+      <w:r>
+        <w:instrText xml:space="preserve"> HYPERLINK "https://www.sciencedirect.com/science/article/pii/S0169433217314502" \l "bib0060" </w:instrText>
+      </w:r>
+      <w:r>
+        <w:fldChar w:fldCharType="separate"/>
+      </w:r>
+      <w:r>
+        <w:t>[12]</w:t>
+      </w:r>
+      <w:r>
+        <w:fldChar w:fldCharType="end"/>
+      </w:r>
+      <w:bookmarkEnd w:id="4"/>
+      <w:r>
+        <w:t>. The </w:t>
+      </w:r>
+      <w:hyperlink r:id="rId25" w:tooltip="Learn more about Generalized Gradient Approximation from ScienceDirect's AI-generated Topic Pages" w:history="1">
+        <w:r>
+          <w:t>generalized-gradient approximation</w:t>
+        </w:r>
+      </w:hyperlink>
+      <w:r>
+        <w:t> (GGA) with the Perdew-Burke-Emzerhof (PBE) and Spin-unrestricted DFT </w:t>
+      </w:r>
+      <w:bookmarkStart w:id="5" w:name="bbib0065"/>
+      <w:r>
+        <w:fldChar w:fldCharType="begin"/>
+      </w:r>
+      <w:r>
+        <w:instrText xml:space="preserve"> HYPERLINK "https://www.sciencedirect.com/science/article/pii/S0169433217314502" \l "bib0065" </w:instrText>
+      </w:r>
+      <w:r>
+        <w:fldChar w:fldCharType="separate"/>
+      </w:r>
+      <w:r>
+        <w:t>[13]</w:t>
+      </w:r>
+      <w:r>
+        <w:fldChar w:fldCharType="end"/>
+      </w:r>
+      <w:bookmarkEnd w:id="5"/>
+      <w:r>
+        <w:t> is employed to obtain all the results reported below. In order to avoid the interaction between adjacent cells, a </w:t>
+      </w:r>
+      <w:hyperlink r:id="rId26" w:tooltip="Learn more about Single Walled Nanotube from ScienceDirect's AI-generated Topic Pages" w:history="1">
+        <w:r>
+          <w:t>single wall carbon nanotube</w:t>
+        </w:r>
+      </w:hyperlink>
+      <w:r>
+        <w:t> (SWCNT) with periodic boundary condition 20 Å × 20 Å × 8.5 Å was defined </w:t>
+      </w:r>
+      <w:bookmarkStart w:id="6" w:name="bbib0070"/>
+      <w:r>
+        <w:fldChar w:fldCharType="begin"/>
+      </w:r>
+      <w:r>
+        <w:instrText xml:space="preserve"> HYPERLINK "https://www.sciencedirect.com/science/article/pii/S0169433217314502" \l "bib0070" </w:instrText>
+      </w:r>
+      <w:r>
+        <w:fldChar w:fldCharType="separate"/>
+      </w:r>
+      <w:r>
+        <w:t>[14]</w:t>
+      </w:r>
+      <w:r>
+        <w:fldChar w:fldCharType="end"/>
+      </w:r>
+      <w:bookmarkEnd w:id="6"/>
+      <w:r>
+        <w:t>. The core treatment was set as DFT Semi-core Pseudopots to manage the interaction between the nucleus and valence electron, whereas the </w:t>
+      </w:r>
+      <w:hyperlink r:id="rId27" w:tooltip="Learn more about Brillouin Zone from ScienceDirect's AI-generated Topic Pages" w:history="1">
+        <w:r>
+          <w:t>Brillouin zone</w:t>
+        </w:r>
+      </w:hyperlink>
+      <w:r>
+        <w:t> k-point sampling was performed in 1 × 1 × 2 Monkhorst-Pack mesh </w:t>
+      </w:r>
+      <w:bookmarkStart w:id="7" w:name="bbib0075"/>
+      <w:r>
+        <w:fldChar w:fldCharType="begin"/>
+      </w:r>
+      <w:r>
+        <w:instrText xml:space="preserve"> HYPERLINK "https://www.sciencedirect.com/science/article/pii/S0169433217314502" \l "bib0075" </w:instrText>
+      </w:r>
+      <w:r>
+        <w:fldChar w:fldCharType="separate"/>
+      </w:r>
+      <w:r>
+        <w:t>[15]</w:t>
+      </w:r>
+      <w:r>
+        <w:fldChar w:fldCharType="end"/>
+      </w:r>
+      <w:bookmarkEnd w:id="7"/>
+      <w:r>
+        <w:t>, </w:t>
+      </w:r>
+      <w:bookmarkStart w:id="8" w:name="bbib0080"/>
+      <w:r>
+        <w:fldChar w:fldCharType="begin"/>
+      </w:r>
+      <w:r>
+        <w:instrText xml:space="preserve"> HYPERLINK "https://www.sciencedirect.com/science/article/pii/S0169433217314502" \l "bib0080" </w:instrText>
+      </w:r>
+      <w:r>
+        <w:fldChar w:fldCharType="separate"/>
+      </w:r>
+      <w:r>
+        <w:t>[16]</w:t>
+      </w:r>
+      <w:r>
+        <w:fldChar w:fldCharType="end"/>
+      </w:r>
+      <w:bookmarkEnd w:id="8"/>
+      <w:r>
+        <w:t> that presents good approximation for (8, 0) SWCNTs.</w:t>
+      </w:r>
+    </w:p>
+    <w:p>
+      <w:pPr>
+        <w:ind w:firstLine="720"/>
+      </w:pPr>
+    </w:p>
+    <w:p>
+      <w:pPr>
+        <w:shd w:val="clear" w:color="auto" w:fill="FFFFFF"/>
+        <w:spacing w:line="300" w:lineRule="atLeast"/>
+        <w:rPr>
+          <w:rFonts w:ascii="Roboto" w:hAnsi="Roboto"/>
+          <w:caps/>
+          <w:color w:val="000000"/>
+        </w:rPr>
+      </w:pPr>
+    </w:p>
+    <w:p>
+      <w:pPr>
+        <w:ind w:firstLine="720"/>
+        <w:rPr>
+          <w:b/>
+          <w:bCs/>
+          <w:sz w:val="28"/>
+          <w:szCs w:val="28"/>
+        </w:rPr>
+      </w:pPr>
+      <w:r>
+        <w:rPr>
+          <w:b/>
+          <w:bCs/>
+          <w:sz w:val="28"/>
+          <w:szCs w:val="28"/>
+        </w:rPr>
+        <w:lastRenderedPageBreak/>
+        <w:t>Properties of Carbon Nanotubes: An ab Initio Study Using Large Gaussian Basis Sets and Various DFT Functionals</w:t>
+      </w:r>
+    </w:p>
+    <w:p>
+      <w:pPr>
+        <w:ind w:firstLine="720"/>
+        <w:rPr>
+          <w:b/>
+          <w:bCs/>
+          <w:sz w:val="28"/>
+          <w:szCs w:val="28"/>
+        </w:rPr>
+      </w:pPr>
+      <w:hyperlink r:id="rId28" w:history="1">
+        <w:r>
+          <w:rPr>
+            <w:rStyle w:val="Hyperlink"/>
+          </w:rPr>
+          <w:t>https://pubs.acs.org/doi/full/10.1021/jp110704x</w:t>
+        </w:r>
+      </w:hyperlink>
+    </w:p>
+    <w:p>
+      <w:pPr>
+        <w:ind w:firstLine="720"/>
+      </w:pPr>
+      <w:r>
+        <w:t>Calculations were performed with the CRYSTAL09 periodic ab initio code,</w:t>
+      </w:r>
+      <w:hyperlink r:id="rId29" w:history="1">
+        <w:r>
+          <w:t>(42)</w:t>
+        </w:r>
+      </w:hyperlink>
+      <w:r>
+        <w:t> which exploits the helical symmetry for automatic generation of the nanotube structure starting from a two-dimensional layer, for mono- and bielectronic integral calculation and for Fock matrix diagonalization.</w:t>
+      </w:r>
+      <w:hyperlink r:id="rId30" w:history="1">
+        <w:r>
+          <w:t>(9, 43)</w:t>
+        </w:r>
+      </w:hyperlink>
+    </w:p>
+    <w:p>
+      <w:pPr>
+        <w:ind w:firstLine="720"/>
+      </w:pPr>
+      <w:r>
+        <w:drawing>
+          <wp:anchor distT="0" distB="0" distL="114300" distR="114300" simplePos="0" relativeHeight="251664384" behindDoc="1" locked="0" layoutInCell="1" allowOverlap="1" wp14:anchorId="7D0FBEA3" wp14:editId="1AE005B8">
+            <wp:simplePos x="0" y="0"/>
+            <wp:positionH relativeFrom="column">
+              <wp:posOffset>-264795</wp:posOffset>
+            </wp:positionH>
+            <wp:positionV relativeFrom="page">
+              <wp:posOffset>3728085</wp:posOffset>
+            </wp:positionV>
+            <wp:extent cx="4576177" cy="2354580"/>
+            <wp:effectExtent l="0" t="0" r="0" b="7620"/>
+            <wp:wrapTight wrapText="bothSides">
+              <wp:wrapPolygon edited="0">
+                <wp:start x="0" y="0"/>
+                <wp:lineTo x="0" y="21495"/>
+                <wp:lineTo x="21492" y="21495"/>
+                <wp:lineTo x="21492" y="0"/>
+                <wp:lineTo x="0" y="0"/>
+              </wp:wrapPolygon>
+            </wp:wrapTight>
+            <wp:docPr id="7" name="Picture 7"/>
+            <wp:cNvGraphicFramePr>
+              <a:graphicFrameLocks xmlns:a="http://schemas.openxmlformats.org/drawingml/2006/main" noChangeAspect="1"/>
+            </wp:cNvGraphicFramePr>
+            <a:graphic xmlns:a="http://schemas.openxmlformats.org/drawingml/2006/main">
+              <a:graphicData uri="http://schemas.openxmlformats.org/drawingml/2006/picture">
+                <pic:pic xmlns:pic="http://schemas.openxmlformats.org/drawingml/2006/picture">
+                  <pic:nvPicPr>
+                    <pic:cNvPr id="1" name=""/>
+                    <pic:cNvPicPr/>
+                  </pic:nvPicPr>
+                  <pic:blipFill rotWithShape="1">
+                    <a:blip r:embed="rId31" cstate="print">
+                      <a:extLst>
+                        <a:ext uri="{28A0092B-C50C-407E-A947-70E740481C1C}">
+                          <a14:useLocalDpi xmlns:a14="http://schemas.microsoft.com/office/drawing/2010/main" val="0"/>
+                        </a:ext>
+                      </a:extLst>
+                    </a:blip>
+                    <a:srcRect b="7092"/>
+                    <a:stretch/>
+                  </pic:blipFill>
+                  <pic:spPr bwMode="auto">
+                    <a:xfrm>
+                      <a:off x="0" y="0"/>
+                      <a:ext cx="4576177" cy="2354580"/>
+                    </a:xfrm>
+                    <a:prstGeom prst="rect">
+                      <a:avLst/>
+                    </a:prstGeom>
+                    <a:ln>
+                      <a:noFill/>
+                    </a:ln>
+                    <a:extLst>
+                      <a:ext uri="{53640926-AAD7-44D8-BBD7-CCE9431645EC}">
+                        <a14:shadowObscured xmlns:a14="http://schemas.microsoft.com/office/drawing/2010/main"/>
+                      </a:ext>
+                    </a:extLst>
+                  </pic:spPr>
+                </pic:pic>
+              </a:graphicData>
+            </a:graphic>
+            <wp14:sizeRelH relativeFrom="margin">
+              <wp14:pctWidth>0</wp14:pctWidth>
+            </wp14:sizeRelH>
+            <wp14:sizeRelV relativeFrom="margin">
+              <wp14:pctHeight>0</wp14:pctHeight>
+            </wp14:sizeRelV>
+          </wp:anchor>
+        </w:drawing>
+      </w:r>
+      <w:r>
+        <w:t>All-electron Gaussian type basis sets of increasing size, from 3-21G</w:t>
+      </w:r>
+      <w:hyperlink r:id="rId32" w:history="1">
+        <w:r>
+          <w:t>(49)</w:t>
+        </w:r>
+      </w:hyperlink>
+      <w:r>
+        <w:t> to 6–1111G(2d,f), were used (3-21G, 6-21G, and 6–21G(d) from ref </w:t>
+      </w:r>
+      <w:hyperlink r:id="rId33" w:history="1">
+        <w:r>
+          <w:t>49</w:t>
+        </w:r>
+      </w:hyperlink>
+      <w:r>
+        <w:t>, 6-31G(d) and 6-1111G from ref </w:t>
+      </w:r>
+      <w:hyperlink r:id="rId34" w:history="1">
+        <w:r>
+          <w:t>50</w:t>
+        </w:r>
+      </w:hyperlink>
+      <w:r>
+        <w:t>, 6-1111G(d), 6-1111G(2d), and 6-1111G(2d,f) obtained by adding one d, αd1 = 0.8325 bohr–2, two d, αd1 = 0.6786, and αd2 = 1.02 bohr–2, and a further f, αf = 0.8 bohr–2, orbitals to 6-1111G</w:t>
+      </w:r>
+      <w:hyperlink r:id="rId35" w:history="1">
+        <w:r>
+          <w:t>(50)</w:t>
+        </w:r>
+      </w:hyperlink>
+      <w:r>
+        <w:t>). Twelve DFT functionals, corresponding to three levels of approximation of the exchange-correlation contribution (LDA: SVWN</w:t>
+      </w:r>
+      <w:hyperlink r:id="rId36" w:history="1">
+        <w:r>
+          <w:t>(51, 52)</w:t>
+        </w:r>
+      </w:hyperlink>
+      <w:r>
+        <w:t> and SPWLSD;</w:t>
+      </w:r>
+      <w:hyperlink r:id="rId37" w:history="1">
+        <w:r>
+          <w:t>(51, 53)</w:t>
+        </w:r>
+      </w:hyperlink>
+      <w:r>
+        <w:t> GGA: PBE,</w:t>
+      </w:r>
+      <w:hyperlink r:id="rId38" w:history="1">
+        <w:r>
+          <w:t>(54)</w:t>
+        </w:r>
+      </w:hyperlink>
+      <w:r>
+        <w:t> PW91,</w:t>
+      </w:r>
+      <w:hyperlink r:id="rId39" w:history="1">
+        <w:r>
+          <w:t>(55)</w:t>
+        </w:r>
+      </w:hyperlink>
+      <w:r>
+        <w:t> PBEsol,</w:t>
+      </w:r>
+      <w:hyperlink r:id="rId40" w:history="1">
+        <w:r>
+          <w:t>(6)</w:t>
+        </w:r>
+      </w:hyperlink>
+      <w:r>
+        <w:t> SOGGA-</w:t>
+      </w:r>
+      <w:hyperlink r:id="rId41" w:history="1">
+        <w:r>
+          <w:t>(8)</w:t>
+        </w:r>
+      </w:hyperlink>
+      <w:r>
+        <w:t> and WC-</w:t>
+      </w:r>
+      <w:hyperlink r:id="rId42" w:history="1">
+        <w:r>
+          <w:t>(7)</w:t>
+        </w:r>
+      </w:hyperlink>
+      <w:r>
+        <w:t>PBE; hybrids: B1WC,</w:t>
+      </w:r>
+      <w:hyperlink r:id="rId43" w:history="1">
+        <w:r>
+          <w:t>(56)</w:t>
+        </w:r>
+      </w:hyperlink>
+      <w:r>
+        <w:t> WC1LYP,</w:t>
+      </w:r>
+      <w:hyperlink r:id="rId44" w:history="1">
+        <w:r>
+          <w:t>(29)</w:t>
+        </w:r>
+      </w:hyperlink>
+      <w:r>
+        <w:t> B3PW,</w:t>
+      </w:r>
+      <w:hyperlink r:id="rId45" w:history="1">
+        <w:r>
+          <w:t>(57)</w:t>
+        </w:r>
+      </w:hyperlink>
+      <w:r>
+        <w:t> B3LY,P</w:t>
+      </w:r>
+      <w:hyperlink r:id="rId46" w:history="1">
+        <w:r>
+          <w:t>(58, 59)</w:t>
+        </w:r>
+      </w:hyperlink>
+      <w:r>
+        <w:t> and PBE0</w:t>
+      </w:r>
+      <w:hyperlink r:id="rId47" w:history="1">
+        <w:r>
+          <w:t>(60)</w:t>
+        </w:r>
+      </w:hyperlink>
+      <w:r>
+        <w:t>), were tested.</w:t>
+      </w:r>
+    </w:p>
+    <w:p>
+      <w:pPr>
+        <w:ind w:firstLine="720"/>
+      </w:pPr>
+    </w:p>
+    <w:p>
+      <w:pPr>
+        <w:ind w:firstLine="720"/>
+      </w:pPr>
+    </w:p>
+    <w:p>
+      <w:pPr>
+        <w:ind w:firstLine="720"/>
+      </w:pPr>
+      <w:r>
+        <w:tab/>
+      </w:r>
+      <w:r>
+        <w:t>E: electronic energy [Eh per two C atoms]; ΔE: energy difference with respect to graphene [kJ/mol per two C atoms]; a: lattice parameter [Å]; Eg: band gap [eV</w:t>
+      </w:r>
+    </w:p>
+    <w:p>
+      <w:pPr>
+        <w:ind w:firstLine="720"/>
+      </w:pPr>
+    </w:p>
+    <w:p>
+      <w:pPr>
+        <w:ind w:firstLine="720"/>
+      </w:pPr>
+      <w:r>
+        <w:drawing>
+          <wp:anchor distT="0" distB="0" distL="114300" distR="114300" simplePos="0" relativeHeight="251663360" behindDoc="1" locked="0" layoutInCell="1" allowOverlap="1" wp14:anchorId="4C52FD70" wp14:editId="26296B3C">
+            <wp:simplePos x="0" y="0"/>
+            <wp:positionH relativeFrom="margin">
+              <wp:posOffset>-297180</wp:posOffset>
+            </wp:positionH>
+            <wp:positionV relativeFrom="page">
+              <wp:posOffset>6035040</wp:posOffset>
+            </wp:positionV>
+            <wp:extent cx="2842659" cy="3645492"/>
+            <wp:effectExtent l="0" t="0" r="0" b="0"/>
+            <wp:wrapSquare wrapText="bothSides"/>
+            <wp:docPr id="8" name="Picture 8"/>
+            <wp:cNvGraphicFramePr>
+              <a:graphicFrameLocks xmlns:a="http://schemas.openxmlformats.org/drawingml/2006/main" noChangeAspect="1"/>
+            </wp:cNvGraphicFramePr>
+            <a:graphic xmlns:a="http://schemas.openxmlformats.org/drawingml/2006/main">
+              <a:graphicData uri="http://schemas.openxmlformats.org/drawingml/2006/picture">
+                <pic:pic xmlns:pic="http://schemas.openxmlformats.org/drawingml/2006/picture">
+                  <pic:nvPicPr>
+                    <pic:cNvPr id="1" name=""/>
+                    <pic:cNvPicPr/>
+                  </pic:nvPicPr>
+                  <pic:blipFill>
+                    <a:blip r:embed="rId48" cstate="print">
+                      <a:extLst>
+                        <a:ext uri="{28A0092B-C50C-407E-A947-70E740481C1C}">
+                          <a14:useLocalDpi xmlns:a14="http://schemas.microsoft.com/office/drawing/2010/main" val="0"/>
+                        </a:ext>
+                      </a:extLst>
+                    </a:blip>
+                    <a:stretch>
+                      <a:fillRect/>
+                    </a:stretch>
+                  </pic:blipFill>
+                  <pic:spPr>
+                    <a:xfrm>
+                      <a:off x="0" y="0"/>
+                      <a:ext cx="2842659" cy="3645492"/>
+                    </a:xfrm>
+                    <a:prstGeom prst="rect">
+                      <a:avLst/>
+                    </a:prstGeom>
+                  </pic:spPr>
+                </pic:pic>
+              </a:graphicData>
+            </a:graphic>
+            <wp14:sizeRelH relativeFrom="margin">
+              <wp14:pctWidth>0</wp14:pctWidth>
+            </wp14:sizeRelH>
+            <wp14:sizeRelV relativeFrom="margin">
+              <wp14:pctHeight>0</wp14:pctHeight>
+            </wp14:sizeRelV>
+          </wp:anchor>
+        </w:drawing>
+      </w:r>
+      <w:r>
+        <w:t>Obviously, a better description of the core electrons has a strong influence on the total electronic energy (E): when passing from 3-21G to 6-21G, E decreases by 350 mEh for graphene. </w:t>
+      </w:r>
+    </w:p>
+    <w:p>
+      <w:pPr>
+        <w:ind w:firstLine="720"/>
+      </w:pPr>
+      <w:r>
+        <w:t>PBE and PW91 tend to overestimate the geometrical parameters, whereas LDA underestimates them. The recently proposed GGA functionals (PBEsol, WC-PBE, and SOGGA) improve the performance with respect to PBE and PW91, providing structural results comparable to those obtained with hybrid functionals. The five hybrid functionals give, in general, a better description of the structure, WC1LYP, B3PW, and PBE0 providing the least deviation from experiments.</w:t>
+      </w:r>
+    </w:p>
+    <w:p>
+      <w:pPr>
+        <w:ind w:firstLine="720"/>
       </w:pPr>
     </w:p>
     <w:sectPr>
@@ -2197,6 +2630,11 @@
     <w:basedOn w:val="DefaultParagraphFont"/>
     <w:rsid w:val="00507BC9"/>
   </w:style>
+  <w:style w:type="character" w:customStyle="1" w:styleId="content-navigationcontenttype">
+    <w:name w:val="content-navigation__contenttype"/>
+    <w:basedOn w:val="DefaultParagraphFont"/>
+    <w:rsid w:val="00975249"/>
+  </w:style>
 </w:styles>
 </file>
 

</xml_diff>

<commit_message>
moving stuff around and adding stuff
</commit_message>
<xml_diff>
--- a/CNT_SW notes.docx
+++ b/CNT_SW notes.docx
@@ -134,7 +134,6 @@
         </w:rPr>
         <w:t> </w:t>
       </w:r>
-      <w:proofErr w:type="spellStart"/>
       <w:r>
         <w:rPr>
           <w:rStyle w:val="mjxassistivemathml"/>
@@ -151,17 +150,7 @@
           <w:color w:val="2E2E2E"/>
           <w:bdr w:val="none" w:sz="0" w:space="0" w:color="auto" w:frame="1"/>
         </w:rPr>
-        <w:t>m</w:t>
-      </w:r>
-      <w:proofErr w:type="spellEnd"/>
-      <w:r>
-        <w:rPr>
-          <w:rStyle w:val="mjxassistivemathml"/>
-          <w:rFonts w:ascii="Georgia" w:hAnsi="Georgia"/>
-          <w:color w:val="2E2E2E"/>
-          <w:bdr w:val="none" w:sz="0" w:space="0" w:color="auto" w:frame="1"/>
-        </w:rPr>
-        <w:t>=52.5°</w:t>
+        <w:t>m=52.5°</w:t>
       </w:r>
       <w:r>
         <w:rPr>
@@ -182,7 +171,6 @@
           <w:bdr w:val="none" w:sz="0" w:space="0" w:color="auto" w:frame="1"/>
         </w:rPr>
       </w:pPr>
-      <w:proofErr w:type="spellStart"/>
       <w:r>
         <w:rPr>
           <w:rStyle w:val="mjxassistivemathml"/>
@@ -190,17 +178,7 @@
           <w:color w:val="2E2E2E"/>
           <w:bdr w:val="none" w:sz="0" w:space="0" w:color="auto" w:frame="1"/>
         </w:rPr>
-        <w:t>Uf</w:t>
-      </w:r>
-      <w:proofErr w:type="spellEnd"/>
-      <w:r>
-        <w:rPr>
-          <w:rStyle w:val="mjxassistivemathml"/>
-          <w:rFonts w:ascii="Georgia" w:hAnsi="Georgia"/>
-          <w:color w:val="2E2E2E"/>
-          <w:bdr w:val="none" w:sz="0" w:space="0" w:color="auto" w:frame="1"/>
-        </w:rPr>
-        <w:t>=E(</w:t>
+        <w:t>Uf=E(</w:t>
       </w:r>
       <w:r>
         <w:rPr>
@@ -220,7 +198,6 @@
         </w:rPr>
         <w:t>=</w:t>
       </w:r>
-      <w:proofErr w:type="spellStart"/>
       <w:r>
         <w:rPr>
           <w:rStyle w:val="mjxassistivemathml"/>
@@ -230,7 +207,6 @@
         </w:rPr>
         <w:t>ϕ</w:t>
       </w:r>
-      <w:proofErr w:type="gramStart"/>
       <w:r>
         <w:rPr>
           <w:rStyle w:val="mjxassistivemathml"/>
@@ -238,27 +214,7 @@
           <w:color w:val="2E2E2E"/>
           <w:bdr w:val="none" w:sz="0" w:space="0" w:color="auto" w:frame="1"/>
         </w:rPr>
-        <w:t>m</w:t>
-      </w:r>
-      <w:proofErr w:type="spellEnd"/>
-      <w:r>
-        <w:rPr>
-          <w:rStyle w:val="mjxassistivemathml"/>
-          <w:rFonts w:ascii="Georgia" w:hAnsi="Georgia"/>
-          <w:color w:val="2E2E2E"/>
-          <w:bdr w:val="none" w:sz="0" w:space="0" w:color="auto" w:frame="1"/>
-        </w:rPr>
-        <w:t>)−</w:t>
-      </w:r>
-      <w:proofErr w:type="gramEnd"/>
-      <w:r>
-        <w:rPr>
-          <w:rStyle w:val="mjxassistivemathml"/>
-          <w:rFonts w:ascii="Georgia" w:hAnsi="Georgia"/>
-          <w:color w:val="2E2E2E"/>
-          <w:bdr w:val="none" w:sz="0" w:space="0" w:color="auto" w:frame="1"/>
-        </w:rPr>
-        <w:t>E(</w:t>
+        <w:t>m)−E(</w:t>
       </w:r>
       <w:r>
         <w:rPr>
@@ -405,23 +361,7 @@
           <w:rFonts w:ascii="Georgia" w:hAnsi="Georgia"/>
           <w:color w:val="323232"/>
         </w:rPr>
-        <w:t xml:space="preserve"> of C–C bond rotation. Solid curve relates to in-plane bond rotation resulting in a flat SW defect (the rotated atoms do not displace in the vertical direction). Dashed curve corresponds to the non-planar SW transformation bringing about the formation of a buckled </w:t>
-      </w:r>
-      <w:proofErr w:type="spellStart"/>
-      <w:r>
-        <w:rPr>
-          <w:rFonts w:ascii="Georgia" w:hAnsi="Georgia"/>
-          <w:color w:val="323232"/>
-        </w:rPr>
-        <w:t>sinelike</w:t>
-      </w:r>
-      <w:proofErr w:type="spellEnd"/>
-      <w:r>
-        <w:rPr>
-          <w:rFonts w:ascii="Georgia" w:hAnsi="Georgia"/>
-          <w:color w:val="323232"/>
-        </w:rPr>
-        <w:t xml:space="preserve"> SW defect (both atoms of the rotated bond move out of plane, and the angle </w:t>
+        <w:t> of C–C bond rotation. Solid curve relates to in-plane bond rotation resulting in a flat SW defect (the rotated atoms do not displace in the vertical direction). Dashed curve corresponds to the non-planar SW transformation bringing about the formation of a buckled sinelike SW defect (both atoms of the rotated bond move out of plane, and the angle </w:t>
       </w:r>
       <w:r>
         <w:rPr>
@@ -459,7 +399,6 @@
         </w:rPr>
         <w:t>For out of plane SWT: energy peaks at </w:t>
       </w:r>
-      <w:proofErr w:type="spellStart"/>
       <w:r>
         <w:rPr>
           <w:rStyle w:val="mjxassistivemathml"/>
@@ -476,17 +415,7 @@
           <w:color w:val="2E2E2E"/>
           <w:bdr w:val="none" w:sz="0" w:space="0" w:color="auto" w:frame="1"/>
         </w:rPr>
-        <w:t>m</w:t>
-      </w:r>
-      <w:proofErr w:type="spellEnd"/>
-      <w:r>
-        <w:rPr>
-          <w:rStyle w:val="mjxassistivemathml"/>
-          <w:rFonts w:ascii="Georgia" w:hAnsi="Georgia"/>
-          <w:color w:val="2E2E2E"/>
-          <w:bdr w:val="none" w:sz="0" w:space="0" w:color="auto" w:frame="1"/>
-        </w:rPr>
-        <w:t>=50.3°</w:t>
+        <w:t>m=50.3°</w:t>
       </w:r>
       <w:r>
         <w:rPr>
@@ -524,9 +453,17 @@
           <w:sz w:val="27"/>
           <w:szCs w:val="27"/>
         </w:rPr>
-        <w:t xml:space="preserve"> to formation and annealing of the </w:t>
-      </w:r>
-      <w:proofErr w:type="spellStart"/>
+        <w:t> to formation and annealing of the sinelike SW defect are, respectively, </w:t>
+      </w:r>
+      <w:r>
+        <w:rPr>
+          <w:rStyle w:val="mjxassistivemathml"/>
+          <w:rFonts w:ascii="Georgia" w:hAnsi="Georgia"/>
+          <w:color w:val="2E2E2E"/>
+          <w:bdr w:val="none" w:sz="0" w:space="0" w:color="auto" w:frame="1"/>
+        </w:rPr>
+        <w:t>Uf=8.03eV</w:t>
+      </w:r>
       <w:r>
         <w:rPr>
           <w:rFonts w:ascii="Georgia" w:hAnsi="Georgia"/>
@@ -534,19 +471,8 @@
           <w:sz w:val="27"/>
           <w:szCs w:val="27"/>
         </w:rPr>
-        <w:t>sinelike</w:t>
-      </w:r>
-      <w:proofErr w:type="spellEnd"/>
-      <w:r>
-        <w:rPr>
-          <w:rFonts w:ascii="Georgia" w:hAnsi="Georgia"/>
-          <w:color w:val="2E2E2E"/>
-          <w:sz w:val="27"/>
-          <w:szCs w:val="27"/>
-        </w:rPr>
-        <w:t xml:space="preserve"> SW defect are, respectively, </w:t>
-      </w:r>
-      <w:proofErr w:type="spellStart"/>
+        <w:t> and </w:t>
+      </w:r>
       <w:r>
         <w:rPr>
           <w:rStyle w:val="mjxassistivemathml"/>
@@ -554,46 +480,7 @@
           <w:color w:val="2E2E2E"/>
           <w:bdr w:val="none" w:sz="0" w:space="0" w:color="auto" w:frame="1"/>
         </w:rPr>
-        <w:t>Uf</w:t>
-      </w:r>
-      <w:proofErr w:type="spellEnd"/>
-      <w:r>
-        <w:rPr>
-          <w:rStyle w:val="mjxassistivemathml"/>
-          <w:rFonts w:ascii="Georgia" w:hAnsi="Georgia"/>
-          <w:color w:val="2E2E2E"/>
-          <w:bdr w:val="none" w:sz="0" w:space="0" w:color="auto" w:frame="1"/>
-        </w:rPr>
-        <w:t>=8.03eV</w:t>
-      </w:r>
-      <w:r>
-        <w:rPr>
-          <w:rFonts w:ascii="Georgia" w:hAnsi="Georgia"/>
-          <w:color w:val="2E2E2E"/>
-          <w:sz w:val="27"/>
-          <w:szCs w:val="27"/>
-        </w:rPr>
-        <w:t> and </w:t>
-      </w:r>
-      <w:proofErr w:type="spellStart"/>
-      <w:r>
-        <w:rPr>
-          <w:rStyle w:val="mjxassistivemathml"/>
-          <w:rFonts w:ascii="Georgia" w:hAnsi="Georgia"/>
-          <w:color w:val="2E2E2E"/>
-          <w:bdr w:val="none" w:sz="0" w:space="0" w:color="auto" w:frame="1"/>
-        </w:rPr>
-        <w:t>Ua</w:t>
-      </w:r>
-      <w:proofErr w:type="spellEnd"/>
-      <w:r>
-        <w:rPr>
-          <w:rStyle w:val="mjxassistivemathml"/>
-          <w:rFonts w:ascii="Georgia" w:hAnsi="Georgia"/>
-          <w:color w:val="2E2E2E"/>
-          <w:bdr w:val="none" w:sz="0" w:space="0" w:color="auto" w:frame="1"/>
-        </w:rPr>
-        <w:t>=3.43eV</w:t>
+        <w:t>Ua=3.43eV</w:t>
       </w:r>
       <w:r>
         <w:rPr>
@@ -789,23 +676,7 @@
         </w:drawing>
       </w:r>
       <w:r>
-        <w:t xml:space="preserve">The exchange–correlation functional was treated by the generalized gradient approximation [35] with the parameterization scheme of </w:t>
-      </w:r>
-      <w:proofErr w:type="spellStart"/>
-      <w:r>
-        <w:t>Perdew</w:t>
-      </w:r>
-      <w:proofErr w:type="spellEnd"/>
-      <w:r>
-        <w:t xml:space="preserve">, Burke, and </w:t>
-      </w:r>
-      <w:proofErr w:type="spellStart"/>
-      <w:r>
-        <w:t>Ernzerhof</w:t>
-      </w:r>
-      <w:proofErr w:type="spellEnd"/>
-      <w:r>
-        <w:t>. A plane-wave-basis set with a cutoff energy of 400 eV was used for computation of the energetics of the SWT transformations, and a 500 eV cutoff was used for computation of the formation energies and chemisorption energies of the stable (or metastable) configurations.</w:t>
+        <w:t>The exchange–correlation functional was treated by the generalized gradient approximation [35] with the parameterization scheme of Perdew, Burke, and Ernzerhof. A plane-wave-basis set with a cutoff energy of 400 eV was used for computation of the energetics of the SWT transformations, and a 500 eV cutoff was used for computation of the formation energies and chemisorption energies of the stable (or metastable) configurations.</w:t>
       </w:r>
     </w:p>
     <w:p>
@@ -952,15 +823,7 @@
         <w:t>1</w:t>
       </w:r>
       <w:r>
-        <w:t xml:space="preserve"> atoms, which shift off-plane by −0.52 A and ˚ −0.15 A, respectively. ˚ The larger upwards shift </w:t>
-      </w:r>
-      <w:proofErr w:type="gramStart"/>
-      <w:r>
-        <w:t>are</w:t>
-      </w:r>
-      <w:proofErr w:type="gramEnd"/>
-      <w:r>
-        <w:t xml:space="preserve"> experienced by the A1 site (0.47 A) and one of its neighbors (0.40 ˚ A) in the perimeter ˚ of the SW defect.</w:t>
+        <w:t xml:space="preserve"> atoms, which shift off-plane by −0.52 A and ˚ −0.15 A, respectively. ˚ The larger upwards shift are experienced by the A1 site (0.47 A) and one of its neighbors (0.40 ˚ A) in the perimeter ˚ of the SW defect.</w:t>
       </w:r>
     </w:p>
     <w:p/>
@@ -1007,15 +870,7 @@
         <w:ind w:firstLine="720"/>
       </w:pPr>
       <w:r>
-        <w:t xml:space="preserve">Method: The DFT calculations reported herein have been performed with the plane-wave code CPMD. 20 </w:t>
-      </w:r>
-      <w:proofErr w:type="spellStart"/>
-      <w:r>
-        <w:t>Troullier</w:t>
-      </w:r>
-      <w:proofErr w:type="spellEnd"/>
-      <w:r>
-        <w:t>-Martins norm-conserving pseudopotentials21 are employed with an energy cutoff of 100 Ry</w:t>
+        <w:t>Method: The DFT calculations reported herein have been performed with the plane-wave code CPMD. 20 Troullier-Martins norm-conserving pseudopotentials21 are employed with an energy cutoff of 100 Ry</w:t>
       </w:r>
     </w:p>
     <w:p>
@@ -1109,23 +964,7 @@
         <w:ind w:firstLine="720"/>
       </w:pPr>
       <w:r>
-        <w:t xml:space="preserve">This </w:t>
-      </w:r>
-      <w:proofErr w:type="spellStart"/>
-      <w:r>
-        <w:t>sinelike</w:t>
-      </w:r>
-      <w:proofErr w:type="spellEnd"/>
-      <w:r>
-        <w:t xml:space="preserve"> structure is a true minimum with no imaginary frequencies, whereas the </w:t>
-      </w:r>
-      <w:proofErr w:type="spellStart"/>
-      <w:r>
-        <w:t>cosinelike</w:t>
-      </w:r>
-      <w:proofErr w:type="spellEnd"/>
-      <w:r>
-        <w:t xml:space="preserve"> structure is a transition state with one imaginary frequency. </w:t>
+        <w:t xml:space="preserve">This sinelike structure is a true minimum with no imaginary frequencies, whereas the cosinelike structure is a transition state with one imaginary frequency. </w:t>
       </w:r>
     </w:p>
     <w:p>
@@ -1244,15 +1083,7 @@
         <w:ind w:firstLine="720"/>
       </w:pPr>
       <w:r>
-        <w:t>General-gradient approximation (PBE) and hybrid Hartree−</w:t>
-      </w:r>
-      <w:proofErr w:type="spellStart"/>
-      <w:r>
-        <w:t>Fock</w:t>
-      </w:r>
-      <w:proofErr w:type="spellEnd"/>
-      <w:r>
-        <w:t xml:space="preserve"> density functional theories (B3LYP) in conjunction with basis sets of up to polarized triple-ζ quality have been applied to study the Stone−Wales transformation of buckminsterfullerene (BF)</w:t>
+        <w:t>General-gradient approximation (PBE) and hybrid Hartree−Fock density functional theories (B3LYP) in conjunction with basis sets of up to polarized triple-ζ quality have been applied to study the Stone−Wales transformation of buckminsterfullerene (BF)</w:t>
       </w:r>
     </w:p>
     <w:p>
@@ -1290,9 +1121,77 @@
           <w:sz w:val="28"/>
           <w:szCs w:val="28"/>
         </w:rPr>
-        <w:t xml:space="preserve">Kinetics of Topological Stone−Wales Defect Formation in </w:t>
-      </w:r>
-      <w:proofErr w:type="spellStart"/>
+        <w:t>Kinetics of Topological Stone−Wales Defect Formation in SingleWalled Carbon Nanotubes</w:t>
+      </w:r>
+    </w:p>
+    <w:p>
+      <w:pPr>
+        <w:ind w:firstLine="720"/>
+      </w:pPr>
+      <w:r>
+        <w:t>DFT coupled with climbing-image nudge elastic band method.</w:t>
+      </w:r>
+    </w:p>
+    <w:p>
+      <w:pPr>
+        <w:ind w:firstLine="720"/>
+      </w:pPr>
+      <w:r>
+        <w:t>The DFT calculations are carried out within the projector augmented wave potential implemented in the Vienna ab initio simulation package.</w:t>
+      </w:r>
+    </w:p>
+    <w:p>
+      <w:pPr>
+        <w:ind w:firstLine="720"/>
+      </w:pPr>
+    </w:p>
+    <w:p>
+      <w:hyperlink r:id="rId16" w:history="1">
+        <w:r>
+          <w:rPr>
+            <w:rStyle w:val="Hyperlink"/>
+          </w:rPr>
+          <w:t>https://pubs.acs.org/doi/10.1021/acs.jpcc.5b11682</w:t>
+        </w:r>
+      </w:hyperlink>
+    </w:p>
+    <w:p>
+      <w:pPr>
+        <w:ind w:firstLine="720"/>
+      </w:pPr>
+    </w:p>
+    <w:p>
+      <w:pPr>
+        <w:ind w:firstLine="720"/>
+      </w:pPr>
+    </w:p>
+    <w:p>
+      <w:pPr>
+        <w:ind w:firstLine="720"/>
+      </w:pPr>
+    </w:p>
+    <w:p>
+      <w:pPr>
+        <w:ind w:firstLine="720"/>
+      </w:pPr>
+    </w:p>
+    <w:p>
+      <w:pPr>
+        <w:ind w:firstLine="720"/>
+      </w:pPr>
+    </w:p>
+    <w:p>
+      <w:pPr>
+        <w:ind w:firstLine="720"/>
+      </w:pPr>
+    </w:p>
+    <w:p>
+      <w:pPr>
+        <w:ind w:firstLine="720"/>
+        <w:rPr>
+          <w:color w:val="505050"/>
+        </w:rPr>
+      </w:pPr>
       <w:r>
         <w:rPr>
           <w:b/>
@@ -1300,86 +1199,140 @@
           <w:sz w:val="28"/>
           <w:szCs w:val="28"/>
         </w:rPr>
-        <w:t>SingleWalled</w:t>
-      </w:r>
-      <w:proofErr w:type="spellEnd"/>
-      <w:r>
+        <w:t>Adsorption properties of hydrogen on (10,0) single-walled carbon nanotube through density functional theory</w:t>
+      </w:r>
+    </w:p>
+    <w:p>
+      <w:r>
+        <w:tab/>
+      </w:r>
+      <w:hyperlink r:id="rId17" w:history="1">
+        <w:r>
+          <w:rPr>
+            <w:rStyle w:val="Hyperlink"/>
+          </w:rPr>
+          <w:t>https://www.sciencedirect.com/science/article/pii/S0008622304002842</w:t>
+        </w:r>
+      </w:hyperlink>
+    </w:p>
+    <w:p>
+      <w:pPr>
+        <w:ind w:firstLine="720"/>
+      </w:pPr>
+      <w:r>
+        <w:t>The DMol3 package </w:t>
+      </w:r>
+      <w:bookmarkStart w:id="1" w:name="bBIB16"/>
+      <w:r>
+        <w:fldChar w:fldCharType="begin"/>
+      </w:r>
+      <w:r>
+        <w:instrText xml:space="preserve"> HYPERLINK "https://www.sciencedirect.com/science/article/pii/S0008622304002842" \l "BIB16" </w:instrText>
+      </w:r>
+      <w:r>
+        <w:fldChar w:fldCharType="separate"/>
+      </w:r>
+      <w:r>
+        <w:t>[16]</w:t>
+      </w:r>
+      <w:r>
+        <w:fldChar w:fldCharType="end"/>
+      </w:r>
+      <w:bookmarkEnd w:id="1"/>
+      <w:r>
+        <w:t> from </w:t>
+      </w:r>
+      <w:hyperlink r:id="rId18" w:tooltip="Learn more about Molecular Simulation from ScienceDirect's AI-generated Topic Pages" w:history="1">
+        <w:r>
+          <w:t>Molecular Simulation</w:t>
+        </w:r>
+      </w:hyperlink>
+      <w:r>
+        <w:t>, Inc. which was installed in a 16-CPU (Intel Pentium IV 2.4 GHz) cluster computer was used for all the calculations in this DFT study of the hydrogen-CNT system. The exchange-correlation energy in the </w:t>
+      </w:r>
+      <w:hyperlink r:id="rId19" w:tooltip="Learn more about Generalized Gradient Approximation from ScienceDirect's AI-generated Topic Pages" w:history="1">
+        <w:r>
+          <w:t>generalized gradient approximation</w:t>
+        </w:r>
+      </w:hyperlink>
+      <w:r>
+        <w:t> (GGA) was parameterized by Perdew and Wang's scheme </w:t>
+      </w:r>
+      <w:bookmarkStart w:id="2" w:name="bBIB17"/>
+      <w:r>
+        <w:fldChar w:fldCharType="begin"/>
+      </w:r>
+      <w:r>
+        <w:instrText xml:space="preserve"> HYPERLINK "https://www.sciencedirect.com/science/article/pii/S0008622304002842" \l "BIB17" </w:instrText>
+      </w:r>
+      <w:r>
+        <w:fldChar w:fldCharType="separate"/>
+      </w:r>
+      <w:r>
+        <w:t>[17]</w:t>
+      </w:r>
+      <w:r>
+        <w:fldChar w:fldCharType="end"/>
+      </w:r>
+      <w:bookmarkEnd w:id="2"/>
+      <w:r>
+        <w:t xml:space="preserve">. All the electron Kohn–Sham wave functions were expanded in a local atomic orbital basis. All the orbitals including core electrons were taken into account throughout the calculations. The unrestricted Hartree–Fock (UHF) method with a double-numerical </w:t>
+      </w:r>
+      <w:r>
+        <w:lastRenderedPageBreak/>
+        <w:t>basis set </w:t>
+      </w:r>
+      <w:bookmarkStart w:id="3" w:name="bBIB18"/>
+      <w:r>
+        <w:fldChar w:fldCharType="begin"/>
+      </w:r>
+      <w:r>
+        <w:instrText xml:space="preserve"> HYPERLINK "https://www.sciencedirect.com/science/article/pii/S0008622304002842" \l "BIB18" </w:instrText>
+      </w:r>
+      <w:r>
+        <w:fldChar w:fldCharType="separate"/>
+      </w:r>
+      <w:r>
+        <w:t>[18]</w:t>
+      </w:r>
+      <w:r>
+        <w:fldChar w:fldCharType="end"/>
+      </w:r>
+      <w:bookmarkEnd w:id="3"/>
+      <w:r>
+        <w:t> was also used to describe the polarization functions (DNP), equivalent to split-valence double-zeta plus polarization basis set quality, which is accepted as the standard basis set in quantum chemistry.</w:t>
+      </w:r>
+    </w:p>
+    <w:p>
+      <w:pPr>
+        <w:ind w:firstLine="720"/>
+      </w:pPr>
+      <w:r>
+        <w:t>When the length was smaller than that of C100H20, the physisorption </w:t>
+      </w:r>
+      <w:hyperlink r:id="rId20" w:tooltip="Learn more about Energy Engineering from ScienceDirect's AI-generated Topic Pages" w:history="1">
+        <w:r>
+          <w:t>energy</w:t>
+        </w:r>
+      </w:hyperlink>
+      <w:r>
+        <w:t> was affected by the edge atom of the tube; therefore we chose the C100H20 tube.</w:t>
+      </w:r>
+    </w:p>
+    <w:p>
+      <w:pPr>
+        <w:ind w:firstLine="720"/>
+      </w:pPr>
+    </w:p>
+    <w:p>
+      <w:pPr>
+        <w:ind w:firstLine="720"/>
         <w:rPr>
           <w:b/>
           <w:bCs/>
           <w:sz w:val="28"/>
           <w:szCs w:val="28"/>
         </w:rPr>
-        <w:t xml:space="preserve"> Carbon Nanotubes</w:t>
-      </w:r>
-    </w:p>
-    <w:p>
-      <w:pPr>
-        <w:ind w:firstLine="720"/>
-      </w:pPr>
-      <w:r>
-        <w:t>DFT coupled with climbing-image nudge elastic band method.</w:t>
-      </w:r>
-    </w:p>
-    <w:p>
-      <w:pPr>
-        <w:ind w:firstLine="720"/>
-      </w:pPr>
-      <w:r>
-        <w:t>The DFT calculations are carried out within the projector augmented wave potential implemented in the Vienna ab initio simulation package.</w:t>
-      </w:r>
-    </w:p>
-    <w:p>
-      <w:pPr>
-        <w:ind w:firstLine="720"/>
-      </w:pPr>
-    </w:p>
-    <w:p>
-      <w:hyperlink r:id="rId16" w:history="1">
-        <w:r>
-          <w:rPr>
-            <w:rStyle w:val="Hyperlink"/>
-          </w:rPr>
-          <w:t>https://pubs.acs.org/doi/10.1021/acs.jpcc.5b11682</w:t>
-        </w:r>
-      </w:hyperlink>
-    </w:p>
-    <w:p>
-      <w:pPr>
-        <w:ind w:firstLine="720"/>
-      </w:pPr>
-    </w:p>
-    <w:p>
-      <w:pPr>
-        <w:ind w:firstLine="720"/>
-      </w:pPr>
-    </w:p>
-    <w:p>
-      <w:pPr>
-        <w:ind w:firstLine="720"/>
-      </w:pPr>
-    </w:p>
-    <w:p>
-      <w:pPr>
-        <w:ind w:firstLine="720"/>
-      </w:pPr>
-    </w:p>
-    <w:p>
-      <w:pPr>
-        <w:ind w:firstLine="720"/>
-      </w:pPr>
-    </w:p>
-    <w:p>
-      <w:pPr>
-        <w:ind w:firstLine="720"/>
-      </w:pPr>
-    </w:p>
-    <w:p>
-      <w:pPr>
-        <w:ind w:firstLine="720"/>
-        <w:rPr>
-          <w:color w:val="505050"/>
-        </w:rPr>
       </w:pPr>
       <w:r>
         <w:rPr>
@@ -1388,19 +1341,45 @@
           <w:sz w:val="28"/>
           <w:szCs w:val="28"/>
         </w:rPr>
-        <w:t xml:space="preserve">Adsorption properties of hydrogen on (10,0) single-walled carbon </w:t>
-      </w:r>
-      <w:proofErr w:type="gramStart"/>
-      <w:r>
+        <w:t>Density Functional Theory (DFT) Study of O2, N2 Adsorptions on H-Capped (5, 0) Single–Walled Carbon Nanotube (CNT)</w:t>
+      </w:r>
+    </w:p>
+    <w:p>
+      <w:pPr>
+        <w:ind w:firstLine="720"/>
+      </w:pPr>
+      <w:hyperlink r:id="rId21" w:history="1">
+        <w:r>
+          <w:rPr>
+            <w:rStyle w:val="Hyperlink"/>
+          </w:rPr>
+          <w:t>https://www.hindawi.com/journals/jchem/2012/819490/</w:t>
+        </w:r>
+      </w:hyperlink>
+    </w:p>
+    <w:p>
+      <w:pPr>
+        <w:ind w:firstLine="720"/>
+      </w:pPr>
+      <w:r>
+        <w:t>Geometry optimizations were performed using 6-311G* basis set with B3LYP functional</w:t>
+      </w:r>
+    </w:p>
+    <w:p>
+      <w:pPr>
+        <w:ind w:firstLine="720"/>
+      </w:pPr>
+    </w:p>
+    <w:p>
+      <w:pPr>
+        <w:ind w:firstLine="720"/>
         <w:rPr>
           <w:b/>
           <w:bCs/>
           <w:sz w:val="28"/>
           <w:szCs w:val="28"/>
         </w:rPr>
-        <w:t>nanotube</w:t>
-      </w:r>
-      <w:proofErr w:type="gramEnd"/>
+      </w:pPr>
       <w:r>
         <w:rPr>
           <w:b/>
@@ -1408,153 +1387,176 @@
           <w:sz w:val="28"/>
           <w:szCs w:val="28"/>
         </w:rPr>
-        <w:t xml:space="preserve"> through density functional theory</w:t>
-      </w:r>
-    </w:p>
-    <w:p>
-      <w:r>
-        <w:tab/>
-      </w:r>
-      <w:hyperlink r:id="rId17" w:history="1">
+        <w:t>Adsorption performance of Rh decorated SWCNT upon SF6 decomposed components based on DFT method</w:t>
+      </w:r>
+    </w:p>
+    <w:p>
+      <w:pPr>
+        <w:ind w:firstLine="720"/>
+      </w:pPr>
+      <w:hyperlink r:id="rId22" w:history="1">
         <w:r>
           <w:rPr>
             <w:rStyle w:val="Hyperlink"/>
           </w:rPr>
-          <w:t>https://www.sciencedirect.com/science/article/pii/S0008622304002842</w:t>
-        </w:r>
-      </w:hyperlink>
-    </w:p>
-    <w:p>
-      <w:pPr>
-        <w:ind w:firstLine="720"/>
-      </w:pPr>
-      <w:r>
-        <w:t>The DMol3 package </w:t>
-      </w:r>
-      <w:bookmarkStart w:id="1" w:name="bBIB16"/>
+          <w:t>https://www.sciencedirect.com/science/article/pii/S0169433217314502</w:t>
+        </w:r>
+      </w:hyperlink>
+    </w:p>
+    <w:p>
+      <w:pPr>
+        <w:ind w:firstLine="720"/>
+      </w:pPr>
+      <w:r>
+        <w:t>The double numerical plus polarization (DNP) basis sets were applied in the </w:t>
+      </w:r>
+      <w:hyperlink r:id="rId23" w:tooltip="Learn more about Density Functional Theory from ScienceDirect's AI-generated Topic Pages" w:history="1">
+        <w:r>
+          <w:t>density functional theory</w:t>
+        </w:r>
+      </w:hyperlink>
+      <w:r>
+        <w:t> (DFT) calculations based on the Dmol3 package </w:t>
+      </w:r>
+      <w:bookmarkStart w:id="4" w:name="bbib0060"/>
       <w:r>
         <w:fldChar w:fldCharType="begin"/>
       </w:r>
       <w:r>
-        <w:instrText xml:space="preserve"> HYPERLINK "https://www.sciencedirect.com/science/article/pii/S0008622304002842" \l "BIB16" </w:instrText>
+        <w:instrText xml:space="preserve"> HYPERLINK "https://www.sciencedirect.com/science/article/pii/S0169433217314502" \l "bib0060" </w:instrText>
       </w:r>
       <w:r>
         <w:fldChar w:fldCharType="separate"/>
       </w:r>
       <w:r>
+        <w:t>[12]</w:t>
+      </w:r>
+      <w:r>
+        <w:fldChar w:fldCharType="end"/>
+      </w:r>
+      <w:bookmarkEnd w:id="4"/>
+      <w:r>
+        <w:t>. The </w:t>
+      </w:r>
+      <w:hyperlink r:id="rId24" w:tooltip="Learn more about Generalized Gradient Approximation from ScienceDirect's AI-generated Topic Pages" w:history="1">
+        <w:r>
+          <w:t>generalized-gradient approximation</w:t>
+        </w:r>
+      </w:hyperlink>
+      <w:r>
+        <w:t> (GGA) with the Perdew-Burke-Emzerhof (PBE) and Spin-unrestricted DFT </w:t>
+      </w:r>
+      <w:bookmarkStart w:id="5" w:name="bbib0065"/>
+      <w:r>
+        <w:fldChar w:fldCharType="begin"/>
+      </w:r>
+      <w:r>
+        <w:instrText xml:space="preserve"> HYPERLINK "https://www.sciencedirect.com/science/article/pii/S0169433217314502" \l "bib0065" </w:instrText>
+      </w:r>
+      <w:r>
+        <w:fldChar w:fldCharType="separate"/>
+      </w:r>
+      <w:r>
+        <w:t>[13]</w:t>
+      </w:r>
+      <w:r>
+        <w:fldChar w:fldCharType="end"/>
+      </w:r>
+      <w:bookmarkEnd w:id="5"/>
+      <w:r>
+        <w:t> is employed to obtain all the results reported below. In order to avoid the interaction between adjacent cells, a </w:t>
+      </w:r>
+      <w:hyperlink r:id="rId25" w:tooltip="Learn more about Single Walled Nanotube from ScienceDirect's AI-generated Topic Pages" w:history="1">
+        <w:r>
+          <w:t>single wall carbon nanotube</w:t>
+        </w:r>
+      </w:hyperlink>
+      <w:r>
+        <w:t> (SWCNT) with periodic boundary condition 20 Å × 20 Å × 8.5 Å was defined </w:t>
+      </w:r>
+      <w:bookmarkStart w:id="6" w:name="bbib0070"/>
+      <w:r>
+        <w:fldChar w:fldCharType="begin"/>
+      </w:r>
+      <w:r>
+        <w:instrText xml:space="preserve"> HYPERLINK "https://www.sciencedirect.com/science/article/pii/S0169433217314502" \l "bib0070" </w:instrText>
+      </w:r>
+      <w:r>
+        <w:fldChar w:fldCharType="separate"/>
+      </w:r>
+      <w:r>
+        <w:t>[14]</w:t>
+      </w:r>
+      <w:r>
+        <w:fldChar w:fldCharType="end"/>
+      </w:r>
+      <w:bookmarkEnd w:id="6"/>
+      <w:r>
+        <w:t>. The core treatment was set as DFT Semi-core Pseudopots to manage the interaction between the nucleus and valence electron, whereas the </w:t>
+      </w:r>
+      <w:hyperlink r:id="rId26" w:tooltip="Learn more about Brillouin Zone from ScienceDirect's AI-generated Topic Pages" w:history="1">
+        <w:r>
+          <w:t>Brillouin zone</w:t>
+        </w:r>
+      </w:hyperlink>
+      <w:r>
+        <w:t> k-point sampling was performed in 1 × 1 × 2 Monkhorst-Pack mesh </w:t>
+      </w:r>
+      <w:bookmarkStart w:id="7" w:name="bbib0075"/>
+      <w:r>
+        <w:fldChar w:fldCharType="begin"/>
+      </w:r>
+      <w:r>
+        <w:instrText xml:space="preserve"> HYPERLINK "https://www.sciencedirect.com/science/article/pii/S0169433217314502" \l "bib0075" </w:instrText>
+      </w:r>
+      <w:r>
+        <w:fldChar w:fldCharType="separate"/>
+      </w:r>
+      <w:r>
+        <w:t>[15]</w:t>
+      </w:r>
+      <w:r>
+        <w:fldChar w:fldCharType="end"/>
+      </w:r>
+      <w:bookmarkEnd w:id="7"/>
+      <w:r>
+        <w:t>, </w:t>
+      </w:r>
+      <w:bookmarkStart w:id="8" w:name="bbib0080"/>
+      <w:r>
+        <w:fldChar w:fldCharType="begin"/>
+      </w:r>
+      <w:r>
+        <w:instrText xml:space="preserve"> HYPERLINK "https://www.sciencedirect.com/science/article/pii/S0169433217314502" \l "bib0080" </w:instrText>
+      </w:r>
+      <w:r>
+        <w:fldChar w:fldCharType="separate"/>
+      </w:r>
+      <w:r>
         <w:t>[16]</w:t>
       </w:r>
       <w:r>
         <w:fldChar w:fldCharType="end"/>
       </w:r>
-      <w:bookmarkEnd w:id="1"/>
-      <w:r>
-        <w:t> from </w:t>
-      </w:r>
-      <w:hyperlink r:id="rId18" w:tooltip="Learn more about Molecular Simulation from ScienceDirect's AI-generated Topic Pages" w:history="1">
-        <w:r>
-          <w:t>Molecular Simulation</w:t>
-        </w:r>
-      </w:hyperlink>
-      <w:r>
-        <w:t>, Inc. which was installed in a 16-CPU (Intel Pentium IV 2.4 GHz) cluster computer was used for all the calculations in this DFT study of the hydrogen-CNT system. The exchange-correlation energy in the </w:t>
-      </w:r>
-      <w:hyperlink r:id="rId19" w:tooltip="Learn more about Generalized Gradient Approximation from ScienceDirect's AI-generated Topic Pages" w:history="1">
-        <w:r>
-          <w:t>generalized gradient approximation</w:t>
-        </w:r>
-      </w:hyperlink>
-      <w:r>
-        <w:t xml:space="preserve"> (GGA) was parameterized by </w:t>
-      </w:r>
-      <w:proofErr w:type="spellStart"/>
-      <w:r>
-        <w:t>Perdew</w:t>
-      </w:r>
-      <w:proofErr w:type="spellEnd"/>
-      <w:r>
-        <w:t xml:space="preserve"> and Wang's scheme </w:t>
-      </w:r>
-      <w:bookmarkStart w:id="2" w:name="bBIB17"/>
-      <w:r>
-        <w:fldChar w:fldCharType="begin"/>
-      </w:r>
-      <w:r>
-        <w:instrText xml:space="preserve"> HYPERLINK "https://www.sciencedirect.com/science/article/pii/S0008622304002842" \l "BIB17" </w:instrText>
-      </w:r>
-      <w:r>
-        <w:fldChar w:fldCharType="separate"/>
-      </w:r>
-      <w:r>
-        <w:t>[17]</w:t>
-      </w:r>
-      <w:r>
-        <w:fldChar w:fldCharType="end"/>
-      </w:r>
-      <w:bookmarkEnd w:id="2"/>
-      <w:r>
-        <w:t xml:space="preserve">. All the electron Kohn–Sham wave functions were expanded in a local atomic orbital basis. All the orbitals including core electrons were </w:t>
-      </w:r>
-      <w:proofErr w:type="gramStart"/>
-      <w:r>
-        <w:t>taken into account</w:t>
-      </w:r>
-      <w:proofErr w:type="gramEnd"/>
-      <w:r>
-        <w:t xml:space="preserve"> throughout the calculations. The unrestricted Hartree–</w:t>
-      </w:r>
-      <w:proofErr w:type="spellStart"/>
-      <w:r>
-        <w:t>Fock</w:t>
-      </w:r>
-      <w:proofErr w:type="spellEnd"/>
-      <w:r>
-        <w:t xml:space="preserve"> (UHF) method with a double-numerical </w:t>
-      </w:r>
-      <w:r>
-        <w:lastRenderedPageBreak/>
-        <w:t>basis set </w:t>
-      </w:r>
-      <w:bookmarkStart w:id="3" w:name="bBIB18"/>
-      <w:r>
-        <w:fldChar w:fldCharType="begin"/>
-      </w:r>
-      <w:r>
-        <w:instrText xml:space="preserve"> HYPERLINK "https://www.sciencedirect.com/science/article/pii/S0008622304002842" \l "BIB18" </w:instrText>
-      </w:r>
-      <w:r>
-        <w:fldChar w:fldCharType="separate"/>
-      </w:r>
-      <w:r>
-        <w:t>[18]</w:t>
-      </w:r>
-      <w:r>
-        <w:fldChar w:fldCharType="end"/>
-      </w:r>
-      <w:bookmarkEnd w:id="3"/>
-      <w:r>
-        <w:t> was also used to describe the polarization functions (DNP), equivalent to split-valence double-zeta plus polarization basis set quality, which is accepted as the standard basis set in quantum chemistry.</w:t>
-      </w:r>
-    </w:p>
-    <w:p>
-      <w:pPr>
-        <w:ind w:firstLine="720"/>
-      </w:pPr>
-      <w:r>
-        <w:t>When the length was smaller than that of C100H20, the physisorption </w:t>
-      </w:r>
-      <w:hyperlink r:id="rId20" w:tooltip="Learn more about Energy Engineering from ScienceDirect's AI-generated Topic Pages" w:history="1">
-        <w:r>
-          <w:t>energy</w:t>
-        </w:r>
-      </w:hyperlink>
-      <w:r>
-        <w:t> was affected by the edge atom of the tube; therefore we chose the C100H20 tube.</w:t>
-      </w:r>
-    </w:p>
-    <w:p>
-      <w:pPr>
-        <w:ind w:firstLine="720"/>
+      <w:bookmarkEnd w:id="8"/>
+      <w:r>
+        <w:t> that presents good approximation for (8, 0) SWCNTs.</w:t>
+      </w:r>
+    </w:p>
+    <w:p>
+      <w:pPr>
+        <w:ind w:firstLine="720"/>
+      </w:pPr>
+    </w:p>
+    <w:p>
+      <w:pPr>
+        <w:shd w:val="clear" w:color="auto" w:fill="FFFFFF"/>
+        <w:spacing w:line="300" w:lineRule="atLeast"/>
+        <w:rPr>
+          <w:rFonts w:ascii="Roboto" w:hAnsi="Roboto"/>
+          <w:caps/>
+          <w:color w:val="000000"/>
+        </w:rPr>
       </w:pPr>
     </w:p>
     <w:p>
@@ -1574,34 +1576,8 @@
           <w:sz w:val="28"/>
           <w:szCs w:val="28"/>
         </w:rPr>
-        <w:t>Density Functional Theory (DFT) Study of O2, N2 Adsorptions on H-Capped (5, 0) Single–Walled Carbon Nanotube (CNT)</w:t>
-      </w:r>
-    </w:p>
-    <w:p>
-      <w:pPr>
-        <w:ind w:firstLine="720"/>
-      </w:pPr>
-      <w:hyperlink r:id="rId21" w:history="1">
-        <w:r>
-          <w:rPr>
-            <w:rStyle w:val="Hyperlink"/>
-          </w:rPr>
-          <w:t>https://www.hindawi.com/journals/jchem/2012/819490/</w:t>
-        </w:r>
-      </w:hyperlink>
-    </w:p>
-    <w:p>
-      <w:pPr>
-        <w:ind w:firstLine="720"/>
-      </w:pPr>
-      <w:r>
-        <w:t>Geometry optimizations were performed using 6-311G* basis set with B3LYP functional</w:t>
-      </w:r>
-    </w:p>
-    <w:p>
-      <w:pPr>
-        <w:ind w:firstLine="720"/>
-      </w:pPr>
+        <w:t>Properties of Carbon Nanotubes: An ab Initio Study Using Large Gaussian Basis Sets and Various DFT Functionals</w:t>
+      </w:r>
     </w:p>
     <w:p>
       <w:pPr>
@@ -1613,247 +1589,6 @@
           <w:szCs w:val="28"/>
         </w:rPr>
       </w:pPr>
-      <w:r>
-        <w:rPr>
-          <w:b/>
-          <w:bCs/>
-          <w:sz w:val="28"/>
-          <w:szCs w:val="28"/>
-        </w:rPr>
-        <w:t>Adsorption performance of Rh decorated SWCNT upon SF6 decomposed components based on DFT method</w:t>
-      </w:r>
-    </w:p>
-    <w:p>
-      <w:pPr>
-        <w:ind w:firstLine="720"/>
-      </w:pPr>
-      <w:hyperlink r:id="rId22" w:history="1">
-        <w:r>
-          <w:rPr>
-            <w:rStyle w:val="Hyperlink"/>
-          </w:rPr>
-          <w:t>https://www.sciencedirect.com/science/article/pii/S0169433217314502</w:t>
-        </w:r>
-      </w:hyperlink>
-    </w:p>
-    <w:p>
-      <w:pPr>
-        <w:ind w:firstLine="720"/>
-      </w:pPr>
-      <w:r>
-        <w:t>The double numerical plus polarization (DNP) basis sets were applied in the </w:t>
-      </w:r>
-      <w:hyperlink r:id="rId23" w:tooltip="Learn more about Density Functional Theory from ScienceDirect's AI-generated Topic Pages" w:history="1">
-        <w:r>
-          <w:t>density functional theory</w:t>
-        </w:r>
-      </w:hyperlink>
-      <w:r>
-        <w:t> (DFT) calculations based on the Dmol3 package </w:t>
-      </w:r>
-      <w:bookmarkStart w:id="4" w:name="bbib0060"/>
-      <w:r>
-        <w:fldChar w:fldCharType="begin"/>
-      </w:r>
-      <w:r>
-        <w:instrText xml:space="preserve"> HYPERLINK "https://www.sciencedirect.com/science/article/pii/S0169433217314502" \l "bib0060" </w:instrText>
-      </w:r>
-      <w:r>
-        <w:fldChar w:fldCharType="separate"/>
-      </w:r>
-      <w:r>
-        <w:t>[12]</w:t>
-      </w:r>
-      <w:r>
-        <w:fldChar w:fldCharType="end"/>
-      </w:r>
-      <w:bookmarkEnd w:id="4"/>
-      <w:r>
-        <w:t>. The </w:t>
-      </w:r>
-      <w:hyperlink r:id="rId24" w:tooltip="Learn more about Generalized Gradient Approximation from ScienceDirect's AI-generated Topic Pages" w:history="1">
-        <w:r>
-          <w:t>generalized-gradient approximation</w:t>
-        </w:r>
-      </w:hyperlink>
-      <w:r>
-        <w:t xml:space="preserve"> (GGA) with the </w:t>
-      </w:r>
-      <w:proofErr w:type="spellStart"/>
-      <w:r>
-        <w:t>Perdew</w:t>
-      </w:r>
-      <w:proofErr w:type="spellEnd"/>
-      <w:r>
-        <w:t>-Burke-</w:t>
-      </w:r>
-      <w:proofErr w:type="spellStart"/>
-      <w:r>
-        <w:t>Emzerhof</w:t>
-      </w:r>
-      <w:proofErr w:type="spellEnd"/>
-      <w:r>
-        <w:t xml:space="preserve"> (PBE) and Spin-unrestricted DFT </w:t>
-      </w:r>
-      <w:bookmarkStart w:id="5" w:name="bbib0065"/>
-      <w:r>
-        <w:fldChar w:fldCharType="begin"/>
-      </w:r>
-      <w:r>
-        <w:instrText xml:space="preserve"> HYPERLINK "https://www.sciencedirect.com/science/article/pii/S0169433217314502" \l "bib0065" </w:instrText>
-      </w:r>
-      <w:r>
-        <w:fldChar w:fldCharType="separate"/>
-      </w:r>
-      <w:r>
-        <w:t>[13]</w:t>
-      </w:r>
-      <w:r>
-        <w:fldChar w:fldCharType="end"/>
-      </w:r>
-      <w:bookmarkEnd w:id="5"/>
-      <w:r>
-        <w:t> is employed to obtain all the results reported below. In order to avoid the interaction between adjacent cells, a </w:t>
-      </w:r>
-      <w:hyperlink r:id="rId25" w:tooltip="Learn more about Single Walled Nanotube from ScienceDirect's AI-generated Topic Pages" w:history="1">
-        <w:r>
-          <w:t>single wall carbon nanotube</w:t>
-        </w:r>
-      </w:hyperlink>
-      <w:r>
-        <w:t> (SWCNT) with periodic boundary condition 20 Å × 20 Å × 8.5 Å was defined </w:t>
-      </w:r>
-      <w:bookmarkStart w:id="6" w:name="bbib0070"/>
-      <w:r>
-        <w:fldChar w:fldCharType="begin"/>
-      </w:r>
-      <w:r>
-        <w:instrText xml:space="preserve"> HYPERLINK "https://www.sciencedirect.com/science/article/pii/S0169433217314502" \l "bib0070" </w:instrText>
-      </w:r>
-      <w:r>
-        <w:fldChar w:fldCharType="separate"/>
-      </w:r>
-      <w:r>
-        <w:t>[14]</w:t>
-      </w:r>
-      <w:r>
-        <w:fldChar w:fldCharType="end"/>
-      </w:r>
-      <w:bookmarkEnd w:id="6"/>
-      <w:r>
-        <w:t xml:space="preserve">. The core treatment was set as DFT Semi-core </w:t>
-      </w:r>
-      <w:proofErr w:type="spellStart"/>
-      <w:r>
-        <w:t>Pseudopots</w:t>
-      </w:r>
-      <w:proofErr w:type="spellEnd"/>
-      <w:r>
-        <w:t xml:space="preserve"> to manage the interaction between the nucleus and valence electron, whereas the </w:t>
-      </w:r>
-      <w:hyperlink r:id="rId26" w:tooltip="Learn more about Brillouin Zone from ScienceDirect's AI-generated Topic Pages" w:history="1">
-        <w:r>
-          <w:t>Brillouin zone</w:t>
-        </w:r>
-      </w:hyperlink>
-      <w:r>
-        <w:t xml:space="preserve"> k-point sampling was performed in 1 × 1 × 2 </w:t>
-      </w:r>
-      <w:proofErr w:type="spellStart"/>
-      <w:r>
-        <w:t>Monkhorst</w:t>
-      </w:r>
-      <w:proofErr w:type="spellEnd"/>
-      <w:r>
-        <w:t>-Pack mesh </w:t>
-      </w:r>
-      <w:bookmarkStart w:id="7" w:name="bbib0075"/>
-      <w:r>
-        <w:fldChar w:fldCharType="begin"/>
-      </w:r>
-      <w:r>
-        <w:instrText xml:space="preserve"> HYPERLINK "https://www.sciencedirect.com/science/article/pii/S0169433217314502" \l "bib0075" </w:instrText>
-      </w:r>
-      <w:r>
-        <w:fldChar w:fldCharType="separate"/>
-      </w:r>
-      <w:r>
-        <w:t>[15]</w:t>
-      </w:r>
-      <w:r>
-        <w:fldChar w:fldCharType="end"/>
-      </w:r>
-      <w:bookmarkEnd w:id="7"/>
-      <w:r>
-        <w:t>, </w:t>
-      </w:r>
-      <w:bookmarkStart w:id="8" w:name="bbib0080"/>
-      <w:r>
-        <w:fldChar w:fldCharType="begin"/>
-      </w:r>
-      <w:r>
-        <w:instrText xml:space="preserve"> HYPERLINK "https://www.sciencedirect.com/science/article/pii/S0169433217314502" \l "bib0080" </w:instrText>
-      </w:r>
-      <w:r>
-        <w:fldChar w:fldCharType="separate"/>
-      </w:r>
-      <w:r>
-        <w:t>[16]</w:t>
-      </w:r>
-      <w:r>
-        <w:fldChar w:fldCharType="end"/>
-      </w:r>
-      <w:bookmarkEnd w:id="8"/>
-      <w:r>
-        <w:t> that presents good approximation for (8, 0) SWCNTs.</w:t>
-      </w:r>
-    </w:p>
-    <w:p>
-      <w:pPr>
-        <w:ind w:firstLine="720"/>
-      </w:pPr>
-    </w:p>
-    <w:p>
-      <w:pPr>
-        <w:shd w:val="clear" w:color="auto" w:fill="FFFFFF"/>
-        <w:spacing w:line="300" w:lineRule="atLeast"/>
-        <w:rPr>
-          <w:rFonts w:ascii="Roboto" w:hAnsi="Roboto"/>
-          <w:caps/>
-          <w:color w:val="000000"/>
-        </w:rPr>
-      </w:pPr>
-    </w:p>
-    <w:p>
-      <w:pPr>
-        <w:ind w:firstLine="720"/>
-        <w:rPr>
-          <w:b/>
-          <w:bCs/>
-          <w:sz w:val="28"/>
-          <w:szCs w:val="28"/>
-        </w:rPr>
-      </w:pPr>
-      <w:r>
-        <w:rPr>
-          <w:b/>
-          <w:bCs/>
-          <w:sz w:val="28"/>
-          <w:szCs w:val="28"/>
-        </w:rPr>
-        <w:t>Properties of Carbon Nanotubes: An ab Initio Study Using Large Gaussian Basis Sets and Various DFT Functionals</w:t>
-      </w:r>
-    </w:p>
-    <w:p>
-      <w:pPr>
-        <w:ind w:firstLine="720"/>
-        <w:rPr>
-          <w:b/>
-          <w:bCs/>
-          <w:sz w:val="28"/>
-          <w:szCs w:val="28"/>
-        </w:rPr>
-      </w:pPr>
       <w:hyperlink r:id="rId27" w:history="1">
         <w:r>
           <w:rPr>
@@ -1876,23 +1611,7 @@
         </w:r>
       </w:hyperlink>
       <w:r>
-        <w:t xml:space="preserve"> which exploits the helical symmetry for automatic generation of the nanotube structure starting from a two-dimensional layer, for mono- and </w:t>
-      </w:r>
-      <w:proofErr w:type="spellStart"/>
-      <w:r>
-        <w:t>bielectronic</w:t>
-      </w:r>
-      <w:proofErr w:type="spellEnd"/>
-      <w:r>
-        <w:t xml:space="preserve"> integral calculation and for </w:t>
-      </w:r>
-      <w:proofErr w:type="spellStart"/>
-      <w:r>
-        <w:t>Fock</w:t>
-      </w:r>
-      <w:proofErr w:type="spellEnd"/>
-      <w:r>
-        <w:t xml:space="preserve"> matrix diagonalization.</w:t>
+        <w:t> which exploits the helical symmetry for automatic generation of the nanotube structure starting from a two-dimensional layer, for mono- and bielectronic integral calculation and for Fock matrix diagonalization.</w:t>
       </w:r>
       <w:hyperlink r:id="rId29" w:history="1">
         <w:r>
@@ -2005,31 +1724,7 @@
         </w:r>
       </w:hyperlink>
       <w:r>
-        <w:t xml:space="preserve">, 6-1111G(d), 6-1111G(2d), and 6-1111G(2d,f) obtained by adding one d, αd1 = 0.8325 </w:t>
-      </w:r>
-      <w:proofErr w:type="spellStart"/>
-      <w:r>
-        <w:t>bohr</w:t>
-      </w:r>
-      <w:proofErr w:type="spellEnd"/>
-      <w:r>
-        <w:t xml:space="preserve">–2, two d, αd1 = 0.6786, and αd2 = 1.02 </w:t>
-      </w:r>
-      <w:proofErr w:type="spellStart"/>
-      <w:r>
-        <w:t>bohr</w:t>
-      </w:r>
-      <w:proofErr w:type="spellEnd"/>
-      <w:r>
-        <w:t xml:space="preserve">–2, and a further f, αf = 0.8 </w:t>
-      </w:r>
-      <w:proofErr w:type="spellStart"/>
-      <w:r>
-        <w:t>bohr</w:t>
-      </w:r>
-      <w:proofErr w:type="spellEnd"/>
-      <w:r>
-        <w:t>–2, orbitals to 6-1111G</w:t>
+        <w:t>, 6-1111G(d), 6-1111G(2d), and 6-1111G(2d,f) obtained by adding one d, αd1 = 0.8325 bohr–2, two d, αd1 = 0.6786, and αd2 = 1.02 bohr–2, and a further f, αf = 0.8 bohr–2, orbitals to 6-1111G</w:t>
       </w:r>
       <w:hyperlink r:id="rId34" w:history="1">
         <w:r>
@@ -2069,15 +1764,7 @@
         </w:r>
       </w:hyperlink>
       <w:r>
-        <w:t> </w:t>
-      </w:r>
-      <w:proofErr w:type="spellStart"/>
-      <w:r>
-        <w:t>PBEsol</w:t>
-      </w:r>
-      <w:proofErr w:type="spellEnd"/>
-      <w:r>
-        <w:t>,</w:t>
+        <w:t> PBEsol,</w:t>
       </w:r>
       <w:hyperlink r:id="rId39" w:history="1">
         <w:r>
@@ -2162,15 +1849,7 @@
         <w:tab/>
       </w:r>
       <w:r>
-        <w:t>E: electronic energy [Eh per two C atoms]; ΔE: energy difference with respect to graphene [kJ/mol per two C atoms]; a: lattice parameter [Å]; </w:t>
-      </w:r>
-      <w:proofErr w:type="spellStart"/>
-      <w:r>
-        <w:t>Eg</w:t>
-      </w:r>
-      <w:proofErr w:type="spellEnd"/>
-      <w:r>
-        <w:t>: band gap [eV</w:t>
+        <w:t>E: electronic energy [Eh per two C atoms]; ΔE: energy difference with respect to graphene [kJ/mol per two C atoms]; a: lattice parameter [Å]; Eg: band gap [eV</w:t>
       </w:r>
     </w:p>
     <w:p>
@@ -2243,31 +1922,15 @@
         </w:drawing>
       </w:r>
       <w:r>
-        <w:t xml:space="preserve">Obviously, a better description of the core electrons has a strong influence on the total electronic energy (E): when passing from 3-21G to 6-21G, E decreases by 350 </w:t>
-      </w:r>
-      <w:proofErr w:type="spellStart"/>
-      <w:r>
-        <w:t>mEh</w:t>
-      </w:r>
-      <w:proofErr w:type="spellEnd"/>
-      <w:r>
-        <w:t> for graphene. </w:t>
-      </w:r>
-    </w:p>
-    <w:p>
-      <w:pPr>
-        <w:ind w:firstLine="720"/>
-      </w:pPr>
-      <w:r>
-        <w:t>PBE and PW91 tend to overestimate the geometrical parameters, whereas LDA underestimates them. The recently proposed GGA functionals (</w:t>
-      </w:r>
-      <w:proofErr w:type="spellStart"/>
-      <w:r>
-        <w:t>PBEsol</w:t>
-      </w:r>
-      <w:proofErr w:type="spellEnd"/>
-      <w:r>
-        <w:t>, WC-PBE, and SOGGA) improve the performance with respect to PBE and PW91, providing structural results comparable to those obtained with hybrid functionals. The five hybrid functionals give, in general, a better description of the structure, WC1LYP, B3PW, and PBE0 providing the least deviation from experiments.</w:t>
+        <w:t>Obviously, a better description of the core electrons has a strong influence on the total electronic energy (E): when passing from 3-21G to 6-21G, E decreases by 350 mEh for graphene. </w:t>
+      </w:r>
+    </w:p>
+    <w:p>
+      <w:pPr>
+        <w:ind w:firstLine="720"/>
+      </w:pPr>
+      <w:r>
+        <w:t>PBE and PW91 tend to overestimate the geometrical parameters, whereas LDA underestimates them. The recently proposed GGA functionals (PBEsol, WC-PBE, and SOGGA) improve the performance with respect to PBE and PW91, providing structural results comparable to those obtained with hybrid functionals. The five hybrid functionals give, in general, a better description of the structure, WC1LYP, B3PW, and PBE0 providing the least deviation from experiments.</w:t>
       </w:r>
     </w:p>
     <w:p>
@@ -2319,27 +1982,22 @@
         <w:ind w:firstLine="720"/>
       </w:pPr>
       <w:r>
-        <w:t>The optimized geometry of transition states as obtained from the B3LYP/6-31G* method was taken as the initial geometry for the Car−</w:t>
-      </w:r>
-      <w:proofErr w:type="spellStart"/>
-      <w:r>
-        <w:t>Parrinello</w:t>
-      </w:r>
-      <w:proofErr w:type="spellEnd"/>
-      <w:r>
-        <w:t xml:space="preserve"> molecular dynamics (CPMD) simulations.</w:t>
-      </w:r>
-    </w:p>
-    <w:p>
-      <w:pPr>
-        <w:ind w:firstLine="720"/>
-      </w:pPr>
-    </w:p>
-    <w:p>
-      <w:pPr>
-        <w:ind w:firstLine="720"/>
-      </w:pPr>
-      <w:r>
+        <w:t>The optimized geometry of transition states as obtained from the B3LYP/6-31G* method was taken as the initial geometry for the Car−Parrinello molecular dynamics (CPMD) simulations.</w:t>
+      </w:r>
+    </w:p>
+    <w:p>
+      <w:pPr>
+        <w:ind w:firstLine="720"/>
+      </w:pPr>
+    </w:p>
+    <w:p>
+      <w:pPr>
+        <w:ind w:firstLine="720"/>
+      </w:pPr>
+      <w:r>
+        <w:rPr>
+          <w:noProof/>
+        </w:rPr>
         <w:drawing>
           <wp:anchor distT="0" distB="0" distL="114300" distR="114300" simplePos="0" relativeHeight="251665408" behindDoc="1" locked="0" layoutInCell="1" allowOverlap="1" wp14:anchorId="0D852F02" wp14:editId="5AA2188E">
             <wp:simplePos x="0" y="0"/>
@@ -2415,7 +2073,11 @@
     <w:p/>
     <w:p/>
     <w:p/>
-    <w:p/>
+    <w:p>
+      <w:r>
+        <w:t>7.97 eV</w:t>
+      </w:r>
+    </w:p>
     <w:p/>
     <w:p/>
     <w:p/>

</xml_diff>

<commit_message>
transition state search complete!
</commit_message>
<xml_diff>
--- a/CNT_SW notes.docx
+++ b/CNT_SW notes.docx
@@ -134,6 +134,7 @@
         </w:rPr>
         <w:t> </w:t>
       </w:r>
+      <w:proofErr w:type="spellStart"/>
       <w:r>
         <w:rPr>
           <w:rStyle w:val="mjxassistivemathml"/>
@@ -150,7 +151,17 @@
           <w:color w:val="2E2E2E"/>
           <w:bdr w:val="none" w:sz="0" w:space="0" w:color="auto" w:frame="1"/>
         </w:rPr>
-        <w:t>m=52.5°</w:t>
+        <w:t>m</w:t>
+      </w:r>
+      <w:proofErr w:type="spellEnd"/>
+      <w:r>
+        <w:rPr>
+          <w:rStyle w:val="mjxassistivemathml"/>
+          <w:rFonts w:ascii="Georgia" w:hAnsi="Georgia"/>
+          <w:color w:val="2E2E2E"/>
+          <w:bdr w:val="none" w:sz="0" w:space="0" w:color="auto" w:frame="1"/>
+        </w:rPr>
+        <w:t>=52.5°</w:t>
       </w:r>
       <w:r>
         <w:rPr>
@@ -171,6 +182,7 @@
           <w:bdr w:val="none" w:sz="0" w:space="0" w:color="auto" w:frame="1"/>
         </w:rPr>
       </w:pPr>
+      <w:proofErr w:type="spellStart"/>
       <w:r>
         <w:rPr>
           <w:rStyle w:val="mjxassistivemathml"/>
@@ -178,7 +190,17 @@
           <w:color w:val="2E2E2E"/>
           <w:bdr w:val="none" w:sz="0" w:space="0" w:color="auto" w:frame="1"/>
         </w:rPr>
-        <w:t>Uf=E(</w:t>
+        <w:t>Uf</w:t>
+      </w:r>
+      <w:proofErr w:type="spellEnd"/>
+      <w:r>
+        <w:rPr>
+          <w:rStyle w:val="mjxassistivemathml"/>
+          <w:rFonts w:ascii="Georgia" w:hAnsi="Georgia"/>
+          <w:color w:val="2E2E2E"/>
+          <w:bdr w:val="none" w:sz="0" w:space="0" w:color="auto" w:frame="1"/>
+        </w:rPr>
+        <w:t>=E(</w:t>
       </w:r>
       <w:r>
         <w:rPr>
@@ -198,6 +220,7 @@
         </w:rPr>
         <w:t>=</w:t>
       </w:r>
+      <w:proofErr w:type="spellStart"/>
       <w:r>
         <w:rPr>
           <w:rStyle w:val="mjxassistivemathml"/>
@@ -207,6 +230,7 @@
         </w:rPr>
         <w:t>ϕ</w:t>
       </w:r>
+      <w:proofErr w:type="gramStart"/>
       <w:r>
         <w:rPr>
           <w:rStyle w:val="mjxassistivemathml"/>
@@ -214,7 +238,27 @@
           <w:color w:val="2E2E2E"/>
           <w:bdr w:val="none" w:sz="0" w:space="0" w:color="auto" w:frame="1"/>
         </w:rPr>
-        <w:t>m)−E(</w:t>
+        <w:t>m</w:t>
+      </w:r>
+      <w:proofErr w:type="spellEnd"/>
+      <w:r>
+        <w:rPr>
+          <w:rStyle w:val="mjxassistivemathml"/>
+          <w:rFonts w:ascii="Georgia" w:hAnsi="Georgia"/>
+          <w:color w:val="2E2E2E"/>
+          <w:bdr w:val="none" w:sz="0" w:space="0" w:color="auto" w:frame="1"/>
+        </w:rPr>
+        <w:t>)−</w:t>
+      </w:r>
+      <w:proofErr w:type="gramEnd"/>
+      <w:r>
+        <w:rPr>
+          <w:rStyle w:val="mjxassistivemathml"/>
+          <w:rFonts w:ascii="Georgia" w:hAnsi="Georgia"/>
+          <w:color w:val="2E2E2E"/>
+          <w:bdr w:val="none" w:sz="0" w:space="0" w:color="auto" w:frame="1"/>
+        </w:rPr>
+        <w:t>E(</w:t>
       </w:r>
       <w:r>
         <w:rPr>
@@ -361,7 +405,23 @@
           <w:rFonts w:ascii="Georgia" w:hAnsi="Georgia"/>
           <w:color w:val="323232"/>
         </w:rPr>
-        <w:t> of C–C bond rotation. Solid curve relates to in-plane bond rotation resulting in a flat SW defect (the rotated atoms do not displace in the vertical direction). Dashed curve corresponds to the non-planar SW transformation bringing about the formation of a buckled sinelike SW defect (both atoms of the rotated bond move out of plane, and the angle </w:t>
+        <w:t xml:space="preserve"> of C–C bond rotation. Solid curve relates to in-plane bond rotation resulting in a flat SW defect (the rotated atoms do not displace in the vertical direction). Dashed curve corresponds to the non-planar SW transformation bringing about the formation of a buckled </w:t>
+      </w:r>
+      <w:proofErr w:type="spellStart"/>
+      <w:r>
+        <w:rPr>
+          <w:rFonts w:ascii="Georgia" w:hAnsi="Georgia"/>
+          <w:color w:val="323232"/>
+        </w:rPr>
+        <w:t>sinelike</w:t>
+      </w:r>
+      <w:proofErr w:type="spellEnd"/>
+      <w:r>
+        <w:rPr>
+          <w:rFonts w:ascii="Georgia" w:hAnsi="Georgia"/>
+          <w:color w:val="323232"/>
+        </w:rPr>
+        <w:t xml:space="preserve"> SW defect (both atoms of the rotated bond move out of plane, and the angle </w:t>
       </w:r>
       <w:r>
         <w:rPr>
@@ -399,6 +459,7 @@
         </w:rPr>
         <w:t>For out of plane SWT: energy peaks at </w:t>
       </w:r>
+      <w:proofErr w:type="spellStart"/>
       <w:r>
         <w:rPr>
           <w:rStyle w:val="mjxassistivemathml"/>
@@ -415,7 +476,17 @@
           <w:color w:val="2E2E2E"/>
           <w:bdr w:val="none" w:sz="0" w:space="0" w:color="auto" w:frame="1"/>
         </w:rPr>
-        <w:t>m=50.3°</w:t>
+        <w:t>m</w:t>
+      </w:r>
+      <w:proofErr w:type="spellEnd"/>
+      <w:r>
+        <w:rPr>
+          <w:rStyle w:val="mjxassistivemathml"/>
+          <w:rFonts w:ascii="Georgia" w:hAnsi="Georgia"/>
+          <w:color w:val="2E2E2E"/>
+          <w:bdr w:val="none" w:sz="0" w:space="0" w:color="auto" w:frame="1"/>
+        </w:rPr>
+        <w:t>=50.3°</w:t>
       </w:r>
       <w:r>
         <w:rPr>
@@ -453,17 +524,9 @@
           <w:sz w:val="27"/>
           <w:szCs w:val="27"/>
         </w:rPr>
-        <w:t> to formation and annealing of the sinelike SW defect are, respectively, </w:t>
-      </w:r>
-      <w:r>
-        <w:rPr>
-          <w:rStyle w:val="mjxassistivemathml"/>
-          <w:rFonts w:ascii="Georgia" w:hAnsi="Georgia"/>
-          <w:color w:val="2E2E2E"/>
-          <w:bdr w:val="none" w:sz="0" w:space="0" w:color="auto" w:frame="1"/>
-        </w:rPr>
-        <w:t>Uf=8.03eV</w:t>
-      </w:r>
+        <w:t xml:space="preserve"> to formation and annealing of the </w:t>
+      </w:r>
+      <w:proofErr w:type="spellStart"/>
       <w:r>
         <w:rPr>
           <w:rFonts w:ascii="Georgia" w:hAnsi="Georgia"/>
@@ -471,8 +534,48 @@
           <w:sz w:val="27"/>
           <w:szCs w:val="27"/>
         </w:rPr>
+        <w:t>sinelike</w:t>
+      </w:r>
+      <w:proofErr w:type="spellEnd"/>
+      <w:r>
+        <w:rPr>
+          <w:rFonts w:ascii="Georgia" w:hAnsi="Georgia"/>
+          <w:color w:val="2E2E2E"/>
+          <w:sz w:val="27"/>
+          <w:szCs w:val="27"/>
+        </w:rPr>
+        <w:t xml:space="preserve"> SW defect are, respectively, </w:t>
+      </w:r>
+      <w:proofErr w:type="spellStart"/>
+      <w:r>
+        <w:rPr>
+          <w:rStyle w:val="mjxassistivemathml"/>
+          <w:rFonts w:ascii="Georgia" w:hAnsi="Georgia"/>
+          <w:color w:val="2E2E2E"/>
+          <w:bdr w:val="none" w:sz="0" w:space="0" w:color="auto" w:frame="1"/>
+        </w:rPr>
+        <w:t>Uf</w:t>
+      </w:r>
+      <w:proofErr w:type="spellEnd"/>
+      <w:r>
+        <w:rPr>
+          <w:rStyle w:val="mjxassistivemathml"/>
+          <w:rFonts w:ascii="Georgia" w:hAnsi="Georgia"/>
+          <w:color w:val="2E2E2E"/>
+          <w:bdr w:val="none" w:sz="0" w:space="0" w:color="auto" w:frame="1"/>
+        </w:rPr>
+        <w:t>=8.03eV</w:t>
+      </w:r>
+      <w:r>
+        <w:rPr>
+          <w:rFonts w:ascii="Georgia" w:hAnsi="Georgia"/>
+          <w:color w:val="2E2E2E"/>
+          <w:sz w:val="27"/>
+          <w:szCs w:val="27"/>
+        </w:rPr>
         <w:t> and </w:t>
       </w:r>
+      <w:proofErr w:type="spellStart"/>
       <w:r>
         <w:rPr>
           <w:rStyle w:val="mjxassistivemathml"/>
@@ -480,7 +583,17 @@
           <w:color w:val="2E2E2E"/>
           <w:bdr w:val="none" w:sz="0" w:space="0" w:color="auto" w:frame="1"/>
         </w:rPr>
-        <w:t>Ua=3.43eV</w:t>
+        <w:t>Ua</w:t>
+      </w:r>
+      <w:proofErr w:type="spellEnd"/>
+      <w:r>
+        <w:rPr>
+          <w:rStyle w:val="mjxassistivemathml"/>
+          <w:rFonts w:ascii="Georgia" w:hAnsi="Georgia"/>
+          <w:color w:val="2E2E2E"/>
+          <w:bdr w:val="none" w:sz="0" w:space="0" w:color="auto" w:frame="1"/>
+        </w:rPr>
+        <w:t>=3.43eV</w:t>
       </w:r>
       <w:r>
         <w:rPr>
@@ -676,7 +789,23 @@
         </w:drawing>
       </w:r>
       <w:r>
-        <w:t>The exchange–correlation functional was treated by the generalized gradient approximation [35] with the parameterization scheme of Perdew, Burke, and Ernzerhof. A plane-wave-basis set with a cutoff energy of 400 eV was used for computation of the energetics of the SWT transformations, and a 500 eV cutoff was used for computation of the formation energies and chemisorption energies of the stable (or metastable) configurations.</w:t>
+        <w:t xml:space="preserve">The exchange–correlation functional was treated by the generalized gradient approximation [35] with the parameterization scheme of </w:t>
+      </w:r>
+      <w:proofErr w:type="spellStart"/>
+      <w:r>
+        <w:t>Perdew</w:t>
+      </w:r>
+      <w:proofErr w:type="spellEnd"/>
+      <w:r>
+        <w:t xml:space="preserve">, Burke, and </w:t>
+      </w:r>
+      <w:proofErr w:type="spellStart"/>
+      <w:r>
+        <w:t>Ernzerhof</w:t>
+      </w:r>
+      <w:proofErr w:type="spellEnd"/>
+      <w:r>
+        <w:t>. A plane-wave-basis set with a cutoff energy of 400 eV was used for computation of the energetics of the SWT transformations, and a 500 eV cutoff was used for computation of the formation energies and chemisorption energies of the stable (or metastable) configurations.</w:t>
       </w:r>
     </w:p>
     <w:p>
@@ -823,7 +952,15 @@
         <w:t>1</w:t>
       </w:r>
       <w:r>
-        <w:t xml:space="preserve"> atoms, which shift off-plane by −0.52 A and ˚ −0.15 A, respectively. ˚ The larger upwards shift are experienced by the A1 site (0.47 A) and one of its neighbors (0.40 ˚ A) in the perimeter ˚ of the SW defect.</w:t>
+        <w:t xml:space="preserve"> atoms, which shift off-plane by −0.52 A and ˚ −0.15 A, respectively. ˚ The larger upwards shift </w:t>
+      </w:r>
+      <w:proofErr w:type="gramStart"/>
+      <w:r>
+        <w:t>are</w:t>
+      </w:r>
+      <w:proofErr w:type="gramEnd"/>
+      <w:r>
+        <w:t xml:space="preserve"> experienced by the A1 site (0.47 A) and one of its neighbors (0.40 ˚ A) in the perimeter ˚ of the SW defect.</w:t>
       </w:r>
     </w:p>
     <w:p/>
@@ -870,7 +1007,15 @@
         <w:ind w:firstLine="720"/>
       </w:pPr>
       <w:r>
-        <w:t>Method: The DFT calculations reported herein have been performed with the plane-wave code CPMD. 20 Troullier-Martins norm-conserving pseudopotentials21 are employed with an energy cutoff of 100 Ry</w:t>
+        <w:t xml:space="preserve">Method: The DFT calculations reported herein have been performed with the plane-wave code CPMD. 20 </w:t>
+      </w:r>
+      <w:proofErr w:type="spellStart"/>
+      <w:r>
+        <w:t>Troullier</w:t>
+      </w:r>
+      <w:proofErr w:type="spellEnd"/>
+      <w:r>
+        <w:t>-Martins norm-conserving pseudopotentials21 are employed with an energy cutoff of 100 Ry</w:t>
       </w:r>
     </w:p>
     <w:p>
@@ -964,7 +1109,23 @@
         <w:ind w:firstLine="720"/>
       </w:pPr>
       <w:r>
-        <w:t xml:space="preserve">This sinelike structure is a true minimum with no imaginary frequencies, whereas the cosinelike structure is a transition state with one imaginary frequency. </w:t>
+        <w:t xml:space="preserve">This </w:t>
+      </w:r>
+      <w:proofErr w:type="spellStart"/>
+      <w:r>
+        <w:t>sinelike</w:t>
+      </w:r>
+      <w:proofErr w:type="spellEnd"/>
+      <w:r>
+        <w:t xml:space="preserve"> structure is a true minimum with no imaginary frequencies, whereas the </w:t>
+      </w:r>
+      <w:proofErr w:type="spellStart"/>
+      <w:r>
+        <w:t>cosinelike</w:t>
+      </w:r>
+      <w:proofErr w:type="spellEnd"/>
+      <w:r>
+        <w:t xml:space="preserve"> structure is a transition state with one imaginary frequency. </w:t>
       </w:r>
     </w:p>
     <w:p>
@@ -1083,7 +1244,15 @@
         <w:ind w:firstLine="720"/>
       </w:pPr>
       <w:r>
-        <w:t>General-gradient approximation (PBE) and hybrid Hartree−Fock density functional theories (B3LYP) in conjunction with basis sets of up to polarized triple-ζ quality have been applied to study the Stone−Wales transformation of buckminsterfullerene (BF)</w:t>
+        <w:t>General-gradient approximation (PBE) and hybrid Hartree−</w:t>
+      </w:r>
+      <w:proofErr w:type="spellStart"/>
+      <w:r>
+        <w:t>Fock</w:t>
+      </w:r>
+      <w:proofErr w:type="spellEnd"/>
+      <w:r>
+        <w:t xml:space="preserve"> density functional theories (B3LYP) in conjunction with basis sets of up to polarized triple-ζ quality have been applied to study the Stone−Wales transformation of buckminsterfullerene (BF)</w:t>
       </w:r>
     </w:p>
     <w:p>
@@ -1121,7 +1290,27 @@
           <w:sz w:val="28"/>
           <w:szCs w:val="28"/>
         </w:rPr>
-        <w:t>Kinetics of Topological Stone−Wales Defect Formation in SingleWalled Carbon Nanotubes</w:t>
+        <w:t xml:space="preserve">Kinetics of Topological Stone−Wales Defect Formation in </w:t>
+      </w:r>
+      <w:proofErr w:type="spellStart"/>
+      <w:r>
+        <w:rPr>
+          <w:b/>
+          <w:bCs/>
+          <w:sz w:val="28"/>
+          <w:szCs w:val="28"/>
+        </w:rPr>
+        <w:t>SingleWalled</w:t>
+      </w:r>
+      <w:proofErr w:type="spellEnd"/>
+      <w:r>
+        <w:rPr>
+          <w:b/>
+          <w:bCs/>
+          <w:sz w:val="28"/>
+          <w:szCs w:val="28"/>
+        </w:rPr>
+        <w:t xml:space="preserve"> Carbon Nanotubes</w:t>
       </w:r>
     </w:p>
     <w:p>
@@ -1199,7 +1388,27 @@
           <w:sz w:val="28"/>
           <w:szCs w:val="28"/>
         </w:rPr>
-        <w:t>Adsorption properties of hydrogen on (10,0) single-walled carbon nanotube through density functional theory</w:t>
+        <w:t xml:space="preserve">Adsorption properties of hydrogen on (10,0) single-walled carbon </w:t>
+      </w:r>
+      <w:proofErr w:type="gramStart"/>
+      <w:r>
+        <w:rPr>
+          <w:b/>
+          <w:bCs/>
+          <w:sz w:val="28"/>
+          <w:szCs w:val="28"/>
+        </w:rPr>
+        <w:t>nanotube</w:t>
+      </w:r>
+      <w:proofErr w:type="gramEnd"/>
+      <w:r>
+        <w:rPr>
+          <w:b/>
+          <w:bCs/>
+          <w:sz w:val="28"/>
+          <w:szCs w:val="28"/>
+        </w:rPr>
+        <w:t xml:space="preserve"> through density functional theory</w:t>
       </w:r>
     </w:p>
     <w:p>
@@ -1256,7 +1465,15 @@
         </w:r>
       </w:hyperlink>
       <w:r>
-        <w:t> (GGA) was parameterized by Perdew and Wang's scheme </w:t>
+        <w:t xml:space="preserve"> (GGA) was parameterized by </w:t>
+      </w:r>
+      <w:proofErr w:type="spellStart"/>
+      <w:r>
+        <w:t>Perdew</w:t>
+      </w:r>
+      <w:proofErr w:type="spellEnd"/>
+      <w:r>
+        <w:t xml:space="preserve"> and Wang's scheme </w:t>
       </w:r>
       <w:bookmarkStart w:id="2" w:name="bBIB17"/>
       <w:r>
@@ -1276,7 +1493,23 @@
       </w:r>
       <w:bookmarkEnd w:id="2"/>
       <w:r>
-        <w:t xml:space="preserve">. All the electron Kohn–Sham wave functions were expanded in a local atomic orbital basis. All the orbitals including core electrons were taken into account throughout the calculations. The unrestricted Hartree–Fock (UHF) method with a double-numerical </w:t>
+        <w:t xml:space="preserve">. All the electron Kohn–Sham wave functions were expanded in a local atomic orbital basis. All the orbitals including core electrons were </w:t>
+      </w:r>
+      <w:proofErr w:type="gramStart"/>
+      <w:r>
+        <w:t>taken into account</w:t>
+      </w:r>
+      <w:proofErr w:type="gramEnd"/>
+      <w:r>
+        <w:t xml:space="preserve"> throughout the calculations. The unrestricted Hartree–</w:t>
+      </w:r>
+      <w:proofErr w:type="spellStart"/>
+      <w:r>
+        <w:t>Fock</w:t>
+      </w:r>
+      <w:proofErr w:type="spellEnd"/>
+      <w:r>
+        <w:t xml:space="preserve"> (UHF) method with a double-numerical </w:t>
       </w:r>
       <w:r>
         <w:lastRenderedPageBreak/>
@@ -1444,7 +1677,23 @@
         </w:r>
       </w:hyperlink>
       <w:r>
-        <w:t> (GGA) with the Perdew-Burke-Emzerhof (PBE) and Spin-unrestricted DFT </w:t>
+        <w:t xml:space="preserve"> (GGA) with the </w:t>
+      </w:r>
+      <w:proofErr w:type="spellStart"/>
+      <w:r>
+        <w:t>Perdew</w:t>
+      </w:r>
+      <w:proofErr w:type="spellEnd"/>
+      <w:r>
+        <w:t>-Burke-</w:t>
+      </w:r>
+      <w:proofErr w:type="spellStart"/>
+      <w:r>
+        <w:t>Emzerhof</w:t>
+      </w:r>
+      <w:proofErr w:type="spellEnd"/>
+      <w:r>
+        <w:t xml:space="preserve"> (PBE) and Spin-unrestricted DFT </w:t>
       </w:r>
       <w:bookmarkStart w:id="5" w:name="bbib0065"/>
       <w:r>
@@ -1492,7 +1741,15 @@
       </w:r>
       <w:bookmarkEnd w:id="6"/>
       <w:r>
-        <w:t>. The core treatment was set as DFT Semi-core Pseudopots to manage the interaction between the nucleus and valence electron, whereas the </w:t>
+        <w:t xml:space="preserve">. The core treatment was set as DFT Semi-core </w:t>
+      </w:r>
+      <w:proofErr w:type="spellStart"/>
+      <w:r>
+        <w:t>Pseudopots</w:t>
+      </w:r>
+      <w:proofErr w:type="spellEnd"/>
+      <w:r>
+        <w:t xml:space="preserve"> to manage the interaction between the nucleus and valence electron, whereas the </w:t>
       </w:r>
       <w:hyperlink r:id="rId26" w:tooltip="Learn more about Brillouin Zone from ScienceDirect's AI-generated Topic Pages" w:history="1">
         <w:r>
@@ -1500,7 +1757,15 @@
         </w:r>
       </w:hyperlink>
       <w:r>
-        <w:t> k-point sampling was performed in 1 × 1 × 2 Monkhorst-Pack mesh </w:t>
+        <w:t xml:space="preserve"> k-point sampling was performed in 1 × 1 × 2 </w:t>
+      </w:r>
+      <w:proofErr w:type="spellStart"/>
+      <w:r>
+        <w:t>Monkhorst</w:t>
+      </w:r>
+      <w:proofErr w:type="spellEnd"/>
+      <w:r>
+        <w:t>-Pack mesh </w:t>
       </w:r>
       <w:bookmarkStart w:id="7" w:name="bbib0075"/>
       <w:r>
@@ -1611,7 +1876,23 @@
         </w:r>
       </w:hyperlink>
       <w:r>
-        <w:t> which exploits the helical symmetry for automatic generation of the nanotube structure starting from a two-dimensional layer, for mono- and bielectronic integral calculation and for Fock matrix diagonalization.</w:t>
+        <w:t xml:space="preserve"> which exploits the helical symmetry for automatic generation of the nanotube structure starting from a two-dimensional layer, for mono- and </w:t>
+      </w:r>
+      <w:proofErr w:type="spellStart"/>
+      <w:r>
+        <w:t>bielectronic</w:t>
+      </w:r>
+      <w:proofErr w:type="spellEnd"/>
+      <w:r>
+        <w:t xml:space="preserve"> integral calculation and for </w:t>
+      </w:r>
+      <w:proofErr w:type="spellStart"/>
+      <w:r>
+        <w:t>Fock</w:t>
+      </w:r>
+      <w:proofErr w:type="spellEnd"/>
+      <w:r>
+        <w:t xml:space="preserve"> matrix diagonalization.</w:t>
       </w:r>
       <w:hyperlink r:id="rId29" w:history="1">
         <w:r>
@@ -1724,7 +2005,31 @@
         </w:r>
       </w:hyperlink>
       <w:r>
-        <w:t>, 6-1111G(d), 6-1111G(2d), and 6-1111G(2d,f) obtained by adding one d, αd1 = 0.8325 bohr–2, two d, αd1 = 0.6786, and αd2 = 1.02 bohr–2, and a further f, αf = 0.8 bohr–2, orbitals to 6-1111G</w:t>
+        <w:t xml:space="preserve">, 6-1111G(d), 6-1111G(2d), and 6-1111G(2d,f) obtained by adding one d, αd1 = 0.8325 </w:t>
+      </w:r>
+      <w:proofErr w:type="spellStart"/>
+      <w:r>
+        <w:t>bohr</w:t>
+      </w:r>
+      <w:proofErr w:type="spellEnd"/>
+      <w:r>
+        <w:t xml:space="preserve">–2, two d, αd1 = 0.6786, and αd2 = 1.02 </w:t>
+      </w:r>
+      <w:proofErr w:type="spellStart"/>
+      <w:r>
+        <w:t>bohr</w:t>
+      </w:r>
+      <w:proofErr w:type="spellEnd"/>
+      <w:r>
+        <w:t xml:space="preserve">–2, and a further f, αf = 0.8 </w:t>
+      </w:r>
+      <w:proofErr w:type="spellStart"/>
+      <w:r>
+        <w:t>bohr</w:t>
+      </w:r>
+      <w:proofErr w:type="spellEnd"/>
+      <w:r>
+        <w:t>–2, orbitals to 6-1111G</w:t>
       </w:r>
       <w:hyperlink r:id="rId34" w:history="1">
         <w:r>
@@ -1764,7 +2069,15 @@
         </w:r>
       </w:hyperlink>
       <w:r>
-        <w:t> PBEsol,</w:t>
+        <w:t> </w:t>
+      </w:r>
+      <w:proofErr w:type="spellStart"/>
+      <w:r>
+        <w:t>PBEsol</w:t>
+      </w:r>
+      <w:proofErr w:type="spellEnd"/>
+      <w:r>
+        <w:t>,</w:t>
       </w:r>
       <w:hyperlink r:id="rId39" w:history="1">
         <w:r>
@@ -1849,7 +2162,15 @@
         <w:tab/>
       </w:r>
       <w:r>
-        <w:t>E: electronic energy [Eh per two C atoms]; ΔE: energy difference with respect to graphene [kJ/mol per two C atoms]; a: lattice parameter [Å]; Eg: band gap [eV</w:t>
+        <w:t>E: electronic energy [Eh per two C atoms]; ΔE: energy difference with respect to graphene [kJ/mol per two C atoms]; a: lattice parameter [Å]; </w:t>
+      </w:r>
+      <w:proofErr w:type="spellStart"/>
+      <w:r>
+        <w:t>Eg</w:t>
+      </w:r>
+      <w:proofErr w:type="spellEnd"/>
+      <w:r>
+        <w:t>: band gap [eV</w:t>
       </w:r>
     </w:p>
     <w:p>
@@ -1922,15 +2243,39 @@
         </w:drawing>
       </w:r>
       <w:r>
-        <w:t>Obviously, a better description of the core electrons has a strong influence on the total electronic energy (E): when passing from 3-21G to 6-21G, E decreases by 350 mEh for graphene. </w:t>
-      </w:r>
-    </w:p>
-    <w:p>
-      <w:pPr>
-        <w:ind w:firstLine="720"/>
-      </w:pPr>
-      <w:r>
-        <w:t>PBE and PW91 tend to overestimate the geometrical parameters, whereas LDA underestimates them. The recently proposed GGA functionals (PBEsol, WC-PBE, and SOGGA) improve the performance with respect to PBE and PW91, providing structural results comparable to those obtained with hybrid functionals. The five hybrid functionals give, in general, a better description of the structure, WC1LYP, B3PW, and PBE0 providing the least deviation from experiments.</w:t>
+        <w:t xml:space="preserve">Obviously, a better description of the core electrons </w:t>
+      </w:r>
+      <w:proofErr w:type="gramStart"/>
+      <w:r>
+        <w:t>has</w:t>
+      </w:r>
+      <w:proofErr w:type="gramEnd"/>
+      <w:r>
+        <w:t xml:space="preserve"> a strong influence on the total electronic energy (E): when passing from 3-21G to 6-21G, E decreases by 350 </w:t>
+      </w:r>
+      <w:proofErr w:type="spellStart"/>
+      <w:r>
+        <w:t>mEh</w:t>
+      </w:r>
+      <w:proofErr w:type="spellEnd"/>
+      <w:r>
+        <w:t> for graphene. </w:t>
+      </w:r>
+    </w:p>
+    <w:p>
+      <w:pPr>
+        <w:ind w:firstLine="720"/>
+      </w:pPr>
+      <w:r>
+        <w:t>PBE and PW91 tend to overestimate the geometrical parameters, whereas LDA underestimates them. The recently proposed GGA functionals (</w:t>
+      </w:r>
+      <w:proofErr w:type="spellStart"/>
+      <w:r>
+        <w:t>PBEsol</w:t>
+      </w:r>
+      <w:proofErr w:type="spellEnd"/>
+      <w:r>
+        <w:t>, WC-PBE, and SOGGA) improve the performance with respect to PBE and PW91, providing structural results comparable to those obtained with hybrid functionals. The five hybrid functionals give, in general, a better description of the structure, WC1LYP, B3PW, and PBE0 providing the least deviation from experiments.</w:t>
       </w:r>
     </w:p>
     <w:p>
@@ -1958,13 +2303,25 @@
           <w:szCs w:val="28"/>
         </w:rPr>
       </w:pPr>
-      <w:r>
+    </w:p>
+    <w:p>
+      <w:pPr>
+        <w:ind w:firstLine="720"/>
         <w:rPr>
           <w:b/>
           <w:bCs/>
           <w:sz w:val="28"/>
           <w:szCs w:val="28"/>
         </w:rPr>
+      </w:pPr>
+      <w:r>
+        <w:rPr>
+          <w:b/>
+          <w:bCs/>
+          <w:sz w:val="28"/>
+          <w:szCs w:val="28"/>
+        </w:rPr>
+        <w:lastRenderedPageBreak/>
         <w:t>Stone−Wales Transformation in Double-Walled Carbon Nanotubes and the Role of Inner Tube</w:t>
       </w:r>
     </w:p>
@@ -1973,7 +2330,6 @@
         <w:ind w:firstLine="720"/>
       </w:pPr>
       <w:r>
-        <w:lastRenderedPageBreak/>
         <w:t>Method: B3LYP/6-31G</w:t>
       </w:r>
     </w:p>
@@ -1982,7 +2338,15 @@
         <w:ind w:firstLine="720"/>
       </w:pPr>
       <w:r>
-        <w:t>The optimized geometry of transition states as obtained from the B3LYP/6-31G* method was taken as the initial geometry for the Car−Parrinello molecular dynamics (CPMD) simulations.</w:t>
+        <w:t>The optimized geometry of transition states as obtained from the B3LYP/6-31G* method was taken as the initial geometry for the Car−</w:t>
+      </w:r>
+      <w:proofErr w:type="spellStart"/>
+      <w:r>
+        <w:t>Parrinello</w:t>
+      </w:r>
+      <w:proofErr w:type="spellEnd"/>
+      <w:r>
+        <w:t xml:space="preserve"> molecular dynamics (CPMD) simulations.</w:t>
       </w:r>
     </w:p>
     <w:p>
@@ -2061,7 +2425,19 @@
           <w:rPr>
             <w:rStyle w:val="Hyperlink"/>
           </w:rPr>
-          <w:t>https://pubs.acs.org/doi/10.1021/jp208329y</w:t>
+          <w:t>https://pubs.acs.org/doi/</w:t>
+        </w:r>
+        <w:r>
+          <w:rPr>
+            <w:rStyle w:val="Hyperlink"/>
+          </w:rPr>
+          <w:t>1</w:t>
+        </w:r>
+        <w:r>
+          <w:rPr>
+            <w:rStyle w:val="Hyperlink"/>
+          </w:rPr>
+          <w:t>0.1021/jp208329y</w:t>
         </w:r>
       </w:hyperlink>
     </w:p>

</xml_diff>